<commit_message>
added pipeline as a code
</commit_message>
<xml_diff>
--- a/sscademy_jenkins_Steps.docx
+++ b/sscademy_jenkins_Steps.docx
@@ -1092,6 +1092,7 @@
         <w:rPr>
           <w:b/>
           <w:bCs/>
+          <w:noProof/>
           <w:color w:val="00B0F0"/>
           <w:sz w:val="28"/>
           <w:szCs w:val="28"/>
@@ -3830,8 +3831,78 @@
           <w:sz w:val="24"/>
           <w:szCs w:val="24"/>
         </w:rPr>
-        <w:t xml:space="preserve">Login to </w:t>
-      </w:r>
+        <w:t xml:space="preserve">Login to Nexus server and check the nexus service is running </w:t>
+      </w:r>
+    </w:p>
+    <w:p>
+      <w:pPr>
+        <w:pStyle w:val="ListParagraph"/>
+        <w:rPr>
+          <w:sz w:val="24"/>
+          <w:szCs w:val="24"/>
+        </w:rPr>
+      </w:pPr>
+      <w:proofErr w:type="spellStart"/>
+      <w:r>
+        <w:rPr>
+          <w:sz w:val="24"/>
+          <w:szCs w:val="24"/>
+        </w:rPr>
+        <w:t>Systemctl</w:t>
+      </w:r>
+      <w:proofErr w:type="spellEnd"/>
+      <w:r>
+        <w:rPr>
+          <w:sz w:val="24"/>
+          <w:szCs w:val="24"/>
+        </w:rPr>
+        <w:t xml:space="preserve"> status nexus</w:t>
+      </w:r>
+    </w:p>
+    <w:p>
+      <w:pPr>
+        <w:rPr>
+          <w:b/>
+          <w:bCs/>
+          <w:color w:val="00B0F0"/>
+          <w:sz w:val="28"/>
+          <w:szCs w:val="28"/>
+        </w:rPr>
+      </w:pPr>
+    </w:p>
+    <w:p>
+      <w:pPr>
+        <w:rPr>
+          <w:b/>
+          <w:bCs/>
+          <w:color w:val="00B0F0"/>
+          <w:sz w:val="28"/>
+          <w:szCs w:val="28"/>
+        </w:rPr>
+      </w:pPr>
+      <w:r>
+        <w:rPr>
+          <w:b/>
+          <w:bCs/>
+          <w:color w:val="00B0F0"/>
+          <w:sz w:val="28"/>
+          <w:szCs w:val="28"/>
+        </w:rPr>
+        <w:t>Plugins Installation</w:t>
+      </w:r>
+    </w:p>
+    <w:p>
+      <w:pPr>
+        <w:pStyle w:val="ListParagraph"/>
+        <w:numPr>
+          <w:ilvl w:val="0"/>
+          <w:numId w:val="18"/>
+        </w:numPr>
+        <w:rPr>
+          <w:sz w:val="24"/>
+          <w:szCs w:val="24"/>
+        </w:rPr>
+      </w:pPr>
       <w:r>
         <w:rPr>
           <w:sz w:val="24"/>
@@ -3839,31 +3910,14 @@
         </w:rPr>
         <w:t>Nexus</w:t>
       </w:r>
-      <w:r>
-        <w:rPr>
-          <w:sz w:val="24"/>
-          <w:szCs w:val="24"/>
-        </w:rPr>
-        <w:t xml:space="preserve"> server and check the </w:t>
-      </w:r>
-      <w:r>
-        <w:rPr>
-          <w:sz w:val="24"/>
-          <w:szCs w:val="24"/>
-        </w:rPr>
-        <w:t>nexus</w:t>
-      </w:r>
-      <w:r>
-        <w:rPr>
-          <w:sz w:val="24"/>
-          <w:szCs w:val="24"/>
-        </w:rPr>
-        <w:t xml:space="preserve"> service is running </w:t>
-      </w:r>
-    </w:p>
-    <w:p>
-      <w:pPr>
-        <w:pStyle w:val="ListParagraph"/>
+    </w:p>
+    <w:p>
+      <w:pPr>
+        <w:pStyle w:val="ListParagraph"/>
+        <w:numPr>
+          <w:ilvl w:val="0"/>
+          <w:numId w:val="18"/>
+        </w:numPr>
         <w:rPr>
           <w:sz w:val="24"/>
           <w:szCs w:val="24"/>
@@ -3875,16 +3929,1141 @@
           <w:sz w:val="24"/>
           <w:szCs w:val="24"/>
         </w:rPr>
-        <w:t>Systemctl</w:t>
+        <w:t>Sonarqube</w:t>
       </w:r>
       <w:proofErr w:type="spellEnd"/>
-      <w:r>
-        <w:rPr>
-          <w:sz w:val="24"/>
-          <w:szCs w:val="24"/>
-        </w:rPr>
-        <w:t xml:space="preserve"> status nexus</w:t>
-      </w:r>
+    </w:p>
+    <w:p>
+      <w:pPr>
+        <w:pStyle w:val="ListParagraph"/>
+        <w:numPr>
+          <w:ilvl w:val="0"/>
+          <w:numId w:val="18"/>
+        </w:numPr>
+        <w:rPr>
+          <w:sz w:val="24"/>
+          <w:szCs w:val="24"/>
+        </w:rPr>
+      </w:pPr>
+      <w:r>
+        <w:rPr>
+          <w:sz w:val="24"/>
+          <w:szCs w:val="24"/>
+        </w:rPr>
+        <w:t>Git</w:t>
+      </w:r>
+    </w:p>
+    <w:p>
+      <w:pPr>
+        <w:pStyle w:val="ListParagraph"/>
+        <w:numPr>
+          <w:ilvl w:val="0"/>
+          <w:numId w:val="18"/>
+        </w:numPr>
+        <w:rPr>
+          <w:sz w:val="24"/>
+          <w:szCs w:val="24"/>
+        </w:rPr>
+      </w:pPr>
+      <w:r>
+        <w:rPr>
+          <w:sz w:val="24"/>
+          <w:szCs w:val="24"/>
+        </w:rPr>
+        <w:t xml:space="preserve">Pipeline Maven Integration </w:t>
+      </w:r>
+    </w:p>
+    <w:p>
+      <w:pPr>
+        <w:pStyle w:val="ListParagraph"/>
+        <w:numPr>
+          <w:ilvl w:val="0"/>
+          <w:numId w:val="18"/>
+        </w:numPr>
+        <w:rPr>
+          <w:sz w:val="24"/>
+          <w:szCs w:val="24"/>
+        </w:rPr>
+      </w:pPr>
+      <w:proofErr w:type="spellStart"/>
+      <w:r>
+        <w:rPr>
+          <w:sz w:val="24"/>
+          <w:szCs w:val="24"/>
+        </w:rPr>
+        <w:t>BuildTimeStamp</w:t>
+      </w:r>
+      <w:proofErr w:type="spellEnd"/>
+    </w:p>
+    <w:p>
+      <w:pPr>
+        <w:rPr>
+          <w:sz w:val="24"/>
+          <w:szCs w:val="24"/>
+        </w:rPr>
+      </w:pPr>
+      <w:r>
+        <w:rPr>
+          <w:sz w:val="24"/>
+          <w:szCs w:val="24"/>
+        </w:rPr>
+        <w:t xml:space="preserve">Go to Manage Jenkins </w:t>
+      </w:r>
+      <w:r>
+        <w:rPr>
+          <w:sz w:val="24"/>
+          <w:szCs w:val="24"/>
+        </w:rPr>
+        <w:sym w:font="Wingdings" w:char="F0E0"/>
+      </w:r>
+      <w:r>
+        <w:rPr>
+          <w:sz w:val="24"/>
+          <w:szCs w:val="24"/>
+        </w:rPr>
+        <w:t xml:space="preserve"> Manage Plugins </w:t>
+      </w:r>
+      <w:r>
+        <w:rPr>
+          <w:sz w:val="24"/>
+          <w:szCs w:val="24"/>
+        </w:rPr>
+        <w:sym w:font="Wingdings" w:char="F0E0"/>
+      </w:r>
+      <w:r>
+        <w:rPr>
+          <w:sz w:val="24"/>
+          <w:szCs w:val="24"/>
+        </w:rPr>
+        <w:t xml:space="preserve"> Click on Available </w:t>
+      </w:r>
+      <w:r>
+        <w:rPr>
+          <w:sz w:val="24"/>
+          <w:szCs w:val="24"/>
+        </w:rPr>
+        <w:sym w:font="Wingdings" w:char="F0E0"/>
+      </w:r>
+      <w:r>
+        <w:rPr>
+          <w:sz w:val="24"/>
+          <w:szCs w:val="24"/>
+        </w:rPr>
+        <w:t xml:space="preserve"> Search for “Nexus” and </w:t>
+      </w:r>
+    </w:p>
+    <w:p>
+      <w:pPr>
+        <w:rPr>
+          <w:sz w:val="24"/>
+          <w:szCs w:val="24"/>
+        </w:rPr>
+      </w:pPr>
+      <w:r>
+        <w:rPr>
+          <w:sz w:val="24"/>
+          <w:szCs w:val="24"/>
+        </w:rPr>
+        <w:t xml:space="preserve">Select “Nexus artifact uploader” </w:t>
+      </w:r>
+      <w:r>
+        <w:rPr>
+          <w:sz w:val="24"/>
+          <w:szCs w:val="24"/>
+        </w:rPr>
+        <w:sym w:font="Wingdings" w:char="F0E0"/>
+      </w:r>
+      <w:r>
+        <w:rPr>
+          <w:sz w:val="24"/>
+          <w:szCs w:val="24"/>
+        </w:rPr>
+        <w:t xml:space="preserve"> Search for “</w:t>
+      </w:r>
+      <w:proofErr w:type="spellStart"/>
+      <w:r>
+        <w:rPr>
+          <w:sz w:val="24"/>
+          <w:szCs w:val="24"/>
+        </w:rPr>
+        <w:t>Sonarqube</w:t>
+      </w:r>
+      <w:proofErr w:type="spellEnd"/>
+      <w:r>
+        <w:rPr>
+          <w:sz w:val="24"/>
+          <w:szCs w:val="24"/>
+        </w:rPr>
+        <w:t xml:space="preserve"> scanner” </w:t>
+      </w:r>
+      <w:r>
+        <w:rPr>
+          <w:sz w:val="24"/>
+          <w:szCs w:val="24"/>
+        </w:rPr>
+        <w:sym w:font="Wingdings" w:char="F0E0"/>
+      </w:r>
+      <w:r>
+        <w:rPr>
+          <w:sz w:val="24"/>
+          <w:szCs w:val="24"/>
+        </w:rPr>
+        <w:t xml:space="preserve"> Search for “</w:t>
+      </w:r>
+      <w:proofErr w:type="spellStart"/>
+      <w:r>
+        <w:rPr>
+          <w:sz w:val="24"/>
+          <w:szCs w:val="24"/>
+        </w:rPr>
+        <w:t>Buildtimestamp</w:t>
+      </w:r>
+      <w:proofErr w:type="spellEnd"/>
+      <w:r>
+        <w:rPr>
+          <w:sz w:val="24"/>
+          <w:szCs w:val="24"/>
+        </w:rPr>
+        <w:t xml:space="preserve">” </w:t>
+      </w:r>
+      <w:r>
+        <w:rPr>
+          <w:sz w:val="24"/>
+          <w:szCs w:val="24"/>
+        </w:rPr>
+        <w:sym w:font="Wingdings" w:char="F0E0"/>
+      </w:r>
+      <w:r>
+        <w:rPr>
+          <w:sz w:val="24"/>
+          <w:szCs w:val="24"/>
+        </w:rPr>
+        <w:t xml:space="preserve"> Search for “Pipeline Maven Integration” </w:t>
+      </w:r>
+      <w:r>
+        <w:rPr>
+          <w:sz w:val="24"/>
+          <w:szCs w:val="24"/>
+        </w:rPr>
+        <w:sym w:font="Wingdings" w:char="F0E0"/>
+      </w:r>
+      <w:r>
+        <w:rPr>
+          <w:sz w:val="24"/>
+          <w:szCs w:val="24"/>
+        </w:rPr>
+        <w:t xml:space="preserve"> last one “Pipeline utility steps”</w:t>
+      </w:r>
+    </w:p>
+    <w:p>
+      <w:pPr>
+        <w:rPr>
+          <w:sz w:val="24"/>
+          <w:szCs w:val="24"/>
+        </w:rPr>
+      </w:pPr>
+    </w:p>
+    <w:p>
+      <w:pPr>
+        <w:rPr>
+          <w:sz w:val="24"/>
+          <w:szCs w:val="24"/>
+        </w:rPr>
+      </w:pPr>
+      <w:r>
+        <w:rPr>
+          <w:sz w:val="24"/>
+          <w:szCs w:val="24"/>
+        </w:rPr>
+        <w:t>Click on “Install without restart”</w:t>
+      </w:r>
+    </w:p>
+    <w:p>
+      <w:pPr>
+        <w:rPr>
+          <w:b/>
+          <w:bCs/>
+          <w:color w:val="00B0F0"/>
+          <w:sz w:val="28"/>
+          <w:szCs w:val="28"/>
+        </w:rPr>
+      </w:pPr>
+      <w:r>
+        <w:rPr>
+          <w:b/>
+          <w:bCs/>
+          <w:color w:val="00B0F0"/>
+          <w:sz w:val="28"/>
+          <w:szCs w:val="28"/>
+        </w:rPr>
+        <w:lastRenderedPageBreak/>
+        <w:t>Pipeline As a Code</w:t>
+      </w:r>
+    </w:p>
+    <w:p>
+      <w:pPr>
+        <w:pStyle w:val="ListParagraph"/>
+        <w:numPr>
+          <w:ilvl w:val="0"/>
+          <w:numId w:val="19"/>
+        </w:numPr>
+        <w:rPr>
+          <w:color w:val="ED7D31" w:themeColor="accent2"/>
+          <w:sz w:val="24"/>
+          <w:szCs w:val="24"/>
+        </w:rPr>
+      </w:pPr>
+      <w:r>
+        <w:rPr>
+          <w:color w:val="ED7D31" w:themeColor="accent2"/>
+          <w:sz w:val="24"/>
+          <w:szCs w:val="24"/>
+        </w:rPr>
+        <w:t>Automate pipeline setup with Jenkinsfile</w:t>
+      </w:r>
+    </w:p>
+    <w:p>
+      <w:pPr>
+        <w:pStyle w:val="ListParagraph"/>
+        <w:numPr>
+          <w:ilvl w:val="0"/>
+          <w:numId w:val="19"/>
+        </w:numPr>
+        <w:rPr>
+          <w:color w:val="ED7D31" w:themeColor="accent2"/>
+          <w:sz w:val="24"/>
+          <w:szCs w:val="24"/>
+        </w:rPr>
+      </w:pPr>
+      <w:r>
+        <w:rPr>
+          <w:color w:val="ED7D31" w:themeColor="accent2"/>
+          <w:sz w:val="24"/>
+          <w:szCs w:val="24"/>
+        </w:rPr>
+        <w:t>Jenkinsfile defines stages in CI/CD Pipeline</w:t>
+      </w:r>
+    </w:p>
+    <w:p>
+      <w:pPr>
+        <w:pStyle w:val="ListParagraph"/>
+        <w:numPr>
+          <w:ilvl w:val="0"/>
+          <w:numId w:val="19"/>
+        </w:numPr>
+        <w:rPr>
+          <w:color w:val="ED7D31" w:themeColor="accent2"/>
+          <w:sz w:val="24"/>
+          <w:szCs w:val="24"/>
+        </w:rPr>
+      </w:pPr>
+      <w:r>
+        <w:rPr>
+          <w:color w:val="ED7D31" w:themeColor="accent2"/>
+          <w:sz w:val="24"/>
+          <w:szCs w:val="24"/>
+        </w:rPr>
+        <w:t>Jenkinsfile is a text file with Pipeline DSL Syntax</w:t>
+      </w:r>
+    </w:p>
+    <w:p>
+      <w:pPr>
+        <w:pStyle w:val="ListParagraph"/>
+        <w:numPr>
+          <w:ilvl w:val="0"/>
+          <w:numId w:val="19"/>
+        </w:numPr>
+        <w:rPr>
+          <w:color w:val="ED7D31" w:themeColor="accent2"/>
+          <w:sz w:val="24"/>
+          <w:szCs w:val="24"/>
+        </w:rPr>
+      </w:pPr>
+      <w:r>
+        <w:rPr>
+          <w:color w:val="ED7D31" w:themeColor="accent2"/>
+          <w:sz w:val="24"/>
+          <w:szCs w:val="24"/>
+        </w:rPr>
+        <w:t xml:space="preserve">Similar to Groovy </w:t>
+      </w:r>
+    </w:p>
+    <w:p>
+      <w:pPr>
+        <w:pStyle w:val="ListParagraph"/>
+        <w:numPr>
+          <w:ilvl w:val="0"/>
+          <w:numId w:val="19"/>
+        </w:numPr>
+        <w:rPr>
+          <w:color w:val="ED7D31" w:themeColor="accent2"/>
+          <w:sz w:val="24"/>
+          <w:szCs w:val="24"/>
+        </w:rPr>
+      </w:pPr>
+      <w:r>
+        <w:rPr>
+          <w:color w:val="ED7D31" w:themeColor="accent2"/>
+          <w:sz w:val="24"/>
+          <w:szCs w:val="24"/>
+        </w:rPr>
+        <w:t>Two Syntax</w:t>
+      </w:r>
+    </w:p>
+    <w:p>
+      <w:pPr>
+        <w:pStyle w:val="ListParagraph"/>
+        <w:numPr>
+          <w:ilvl w:val="1"/>
+          <w:numId w:val="19"/>
+        </w:numPr>
+        <w:rPr>
+          <w:color w:val="ED7D31" w:themeColor="accent2"/>
+          <w:sz w:val="24"/>
+          <w:szCs w:val="24"/>
+        </w:rPr>
+      </w:pPr>
+      <w:r>
+        <w:rPr>
+          <w:color w:val="ED7D31" w:themeColor="accent2"/>
+          <w:sz w:val="24"/>
+          <w:szCs w:val="24"/>
+        </w:rPr>
+        <w:t>Scripted</w:t>
+      </w:r>
+    </w:p>
+    <w:p>
+      <w:pPr>
+        <w:pStyle w:val="ListParagraph"/>
+        <w:numPr>
+          <w:ilvl w:val="1"/>
+          <w:numId w:val="19"/>
+        </w:numPr>
+        <w:rPr>
+          <w:color w:val="ED7D31" w:themeColor="accent2"/>
+          <w:sz w:val="24"/>
+          <w:szCs w:val="24"/>
+        </w:rPr>
+      </w:pPr>
+      <w:r>
+        <w:rPr>
+          <w:color w:val="ED7D31" w:themeColor="accent2"/>
+          <w:sz w:val="24"/>
+          <w:szCs w:val="24"/>
+        </w:rPr>
+        <w:t>Declarative</w:t>
+      </w:r>
+    </w:p>
+    <w:p>
+      <w:pPr>
+        <w:rPr>
+          <w:b/>
+          <w:bCs/>
+          <w:color w:val="00B0F0"/>
+          <w:sz w:val="28"/>
+          <w:szCs w:val="28"/>
+        </w:rPr>
+      </w:pPr>
+      <w:r>
+        <w:rPr>
+          <w:b/>
+          <w:bCs/>
+          <w:color w:val="00B0F0"/>
+          <w:sz w:val="28"/>
+          <w:szCs w:val="28"/>
+        </w:rPr>
+        <w:t xml:space="preserve">Pipeline </w:t>
+      </w:r>
+      <w:r>
+        <w:rPr>
+          <w:b/>
+          <w:bCs/>
+          <w:color w:val="00B0F0"/>
+          <w:sz w:val="28"/>
+          <w:szCs w:val="28"/>
+        </w:rPr>
+        <w:t>Concept</w:t>
+      </w:r>
+    </w:p>
+    <w:p>
+      <w:pPr>
+        <w:pStyle w:val="ListParagraph"/>
+        <w:numPr>
+          <w:ilvl w:val="0"/>
+          <w:numId w:val="20"/>
+        </w:numPr>
+        <w:rPr>
+          <w:color w:val="00B050"/>
+          <w:sz w:val="28"/>
+          <w:szCs w:val="28"/>
+        </w:rPr>
+      </w:pPr>
+      <w:r>
+        <w:rPr>
+          <w:color w:val="00B050"/>
+          <w:sz w:val="28"/>
+          <w:szCs w:val="28"/>
+        </w:rPr>
+        <w:t xml:space="preserve">Pipeline </w:t>
+      </w:r>
+    </w:p>
+    <w:p>
+      <w:pPr>
+        <w:pStyle w:val="ListParagraph"/>
+        <w:numPr>
+          <w:ilvl w:val="0"/>
+          <w:numId w:val="20"/>
+        </w:numPr>
+        <w:rPr>
+          <w:color w:val="00B050"/>
+          <w:sz w:val="28"/>
+          <w:szCs w:val="28"/>
+        </w:rPr>
+      </w:pPr>
+      <w:r>
+        <w:rPr>
+          <w:color w:val="00B050"/>
+          <w:sz w:val="28"/>
+          <w:szCs w:val="28"/>
+        </w:rPr>
+        <w:t>Node/Agent</w:t>
+      </w:r>
+    </w:p>
+    <w:p>
+      <w:pPr>
+        <w:pStyle w:val="ListParagraph"/>
+        <w:numPr>
+          <w:ilvl w:val="0"/>
+          <w:numId w:val="20"/>
+        </w:numPr>
+        <w:rPr>
+          <w:color w:val="00B050"/>
+          <w:sz w:val="28"/>
+          <w:szCs w:val="28"/>
+        </w:rPr>
+      </w:pPr>
+      <w:r>
+        <w:rPr>
+          <w:color w:val="00B050"/>
+          <w:sz w:val="28"/>
+          <w:szCs w:val="28"/>
+        </w:rPr>
+        <w:t>Stage</w:t>
+      </w:r>
+    </w:p>
+    <w:p>
+      <w:pPr>
+        <w:pStyle w:val="ListParagraph"/>
+        <w:numPr>
+          <w:ilvl w:val="0"/>
+          <w:numId w:val="20"/>
+        </w:numPr>
+        <w:rPr>
+          <w:color w:val="00B050"/>
+          <w:sz w:val="28"/>
+          <w:szCs w:val="28"/>
+        </w:rPr>
+      </w:pPr>
+      <w:r>
+        <w:rPr>
+          <w:color w:val="00B050"/>
+          <w:sz w:val="28"/>
+          <w:szCs w:val="28"/>
+        </w:rPr>
+        <w:t>Step</w:t>
+      </w:r>
+    </w:p>
+    <w:p>
+      <w:pPr>
+        <w:rPr>
+          <w:b/>
+          <w:bCs/>
+          <w:color w:val="00B0F0"/>
+          <w:sz w:val="28"/>
+          <w:szCs w:val="28"/>
+        </w:rPr>
+      </w:pPr>
+      <w:r>
+        <w:rPr>
+          <w:b/>
+          <w:bCs/>
+          <w:color w:val="00B0F0"/>
+          <w:sz w:val="28"/>
+          <w:szCs w:val="28"/>
+        </w:rPr>
+        <w:t>Sample pipeline syntax</w:t>
+      </w:r>
+    </w:p>
+    <w:p>
+      <w:pPr>
+        <w:rPr>
+          <w:b/>
+          <w:bCs/>
+          <w:color w:val="00B0F0"/>
+          <w:sz w:val="28"/>
+          <w:szCs w:val="28"/>
+        </w:rPr>
+      </w:pPr>
+    </w:p>
+    <w:p>
+      <w:pPr>
+        <w:rPr>
+          <w:b/>
+          <w:bCs/>
+          <w:color w:val="00B0F0"/>
+          <w:sz w:val="28"/>
+          <w:szCs w:val="28"/>
+        </w:rPr>
+      </w:pPr>
+      <w:r>
+        <w:rPr>
+          <w:noProof/>
+        </w:rPr>
+        <w:drawing>
+          <wp:inline distT="0" distB="0" distL="0" distR="0" wp14:anchorId="60CBBC6B" wp14:editId="1D6390C1">
+            <wp:extent cx="4067175" cy="4295775"/>
+            <wp:effectExtent l="0" t="0" r="9525" b="9525"/>
+            <wp:docPr id="27" name="Picture 27"/>
+            <wp:cNvGraphicFramePr>
+              <a:graphicFrameLocks xmlns:a="http://schemas.openxmlformats.org/drawingml/2006/main" noChangeAspect="1"/>
+            </wp:cNvGraphicFramePr>
+            <a:graphic xmlns:a="http://schemas.openxmlformats.org/drawingml/2006/main">
+              <a:graphicData uri="http://schemas.openxmlformats.org/drawingml/2006/picture">
+                <pic:pic xmlns:pic="http://schemas.openxmlformats.org/drawingml/2006/picture">
+                  <pic:nvPicPr>
+                    <pic:cNvPr id="1" name=""/>
+                    <pic:cNvPicPr/>
+                  </pic:nvPicPr>
+                  <pic:blipFill>
+                    <a:blip r:embed="rId23"/>
+                    <a:stretch>
+                      <a:fillRect/>
+                    </a:stretch>
+                  </pic:blipFill>
+                  <pic:spPr>
+                    <a:xfrm>
+                      <a:off x="0" y="0"/>
+                      <a:ext cx="4067175" cy="4295775"/>
+                    </a:xfrm>
+                    <a:prstGeom prst="rect">
+                      <a:avLst/>
+                    </a:prstGeom>
+                  </pic:spPr>
+                </pic:pic>
+              </a:graphicData>
+            </a:graphic>
+          </wp:inline>
+        </w:drawing>
+      </w:r>
+    </w:p>
+    <w:p>
+      <w:pPr>
+        <w:rPr>
+          <w:b/>
+          <w:bCs/>
+          <w:color w:val="00B0F0"/>
+          <w:sz w:val="28"/>
+          <w:szCs w:val="28"/>
+        </w:rPr>
+      </w:pPr>
+      <w:r>
+        <w:rPr>
+          <w:b/>
+          <w:bCs/>
+          <w:color w:val="00B0F0"/>
+          <w:sz w:val="28"/>
+          <w:szCs w:val="28"/>
+        </w:rPr>
+        <w:lastRenderedPageBreak/>
+        <w:t>Pipeline block</w:t>
+      </w:r>
+    </w:p>
+    <w:p>
+      <w:pPr>
+        <w:rPr>
+          <w:b/>
+          <w:bCs/>
+          <w:color w:val="00B0F0"/>
+          <w:sz w:val="28"/>
+          <w:szCs w:val="28"/>
+        </w:rPr>
+      </w:pPr>
+      <w:r>
+        <w:rPr>
+          <w:noProof/>
+        </w:rPr>
+        <w:drawing>
+          <wp:inline distT="0" distB="0" distL="0" distR="0" wp14:anchorId="27F4E9E3" wp14:editId="70EE17DC">
+            <wp:extent cx="1314450" cy="1314450"/>
+            <wp:effectExtent l="0" t="0" r="0" b="0"/>
+            <wp:docPr id="28" name="Picture 28"/>
+            <wp:cNvGraphicFramePr>
+              <a:graphicFrameLocks xmlns:a="http://schemas.openxmlformats.org/drawingml/2006/main" noChangeAspect="1"/>
+            </wp:cNvGraphicFramePr>
+            <a:graphic xmlns:a="http://schemas.openxmlformats.org/drawingml/2006/main">
+              <a:graphicData uri="http://schemas.openxmlformats.org/drawingml/2006/picture">
+                <pic:pic xmlns:pic="http://schemas.openxmlformats.org/drawingml/2006/picture">
+                  <pic:nvPicPr>
+                    <pic:cNvPr id="1" name=""/>
+                    <pic:cNvPicPr/>
+                  </pic:nvPicPr>
+                  <pic:blipFill>
+                    <a:blip r:embed="rId24"/>
+                    <a:stretch>
+                      <a:fillRect/>
+                    </a:stretch>
+                  </pic:blipFill>
+                  <pic:spPr>
+                    <a:xfrm>
+                      <a:off x="0" y="0"/>
+                      <a:ext cx="1314450" cy="1314450"/>
+                    </a:xfrm>
+                    <a:prstGeom prst="rect">
+                      <a:avLst/>
+                    </a:prstGeom>
+                  </pic:spPr>
+                </pic:pic>
+              </a:graphicData>
+            </a:graphic>
+          </wp:inline>
+        </w:drawing>
+      </w:r>
+    </w:p>
+    <w:p>
+      <w:pPr>
+        <w:rPr>
+          <w:b/>
+          <w:bCs/>
+          <w:color w:val="00B0F0"/>
+          <w:sz w:val="28"/>
+          <w:szCs w:val="28"/>
+        </w:rPr>
+      </w:pPr>
+    </w:p>
+    <w:p>
+      <w:pPr>
+        <w:rPr>
+          <w:b/>
+          <w:bCs/>
+          <w:color w:val="00B0F0"/>
+          <w:sz w:val="28"/>
+          <w:szCs w:val="28"/>
+        </w:rPr>
+      </w:pPr>
+      <w:r>
+        <w:rPr>
+          <w:b/>
+          <w:bCs/>
+          <w:color w:val="00B0F0"/>
+          <w:sz w:val="28"/>
+          <w:szCs w:val="28"/>
+        </w:rPr>
+        <w:t>Pipeline components</w:t>
+      </w:r>
+    </w:p>
+    <w:p>
+      <w:pPr>
+        <w:rPr>
+          <w:b/>
+          <w:bCs/>
+          <w:color w:val="00B0F0"/>
+          <w:sz w:val="28"/>
+          <w:szCs w:val="28"/>
+        </w:rPr>
+      </w:pPr>
+    </w:p>
+    <w:p>
+      <w:pPr>
+        <w:rPr>
+          <w:b/>
+          <w:bCs/>
+          <w:color w:val="00B0F0"/>
+          <w:sz w:val="28"/>
+          <w:szCs w:val="28"/>
+        </w:rPr>
+      </w:pPr>
+      <w:r>
+        <w:rPr>
+          <w:noProof/>
+        </w:rPr>
+        <w:drawing>
+          <wp:inline distT="0" distB="0" distL="0" distR="0" wp14:anchorId="6D5B4446" wp14:editId="1FA61C7C">
+            <wp:extent cx="2714625" cy="3200400"/>
+            <wp:effectExtent l="0" t="0" r="9525" b="0"/>
+            <wp:docPr id="29" name="Picture 29"/>
+            <wp:cNvGraphicFramePr>
+              <a:graphicFrameLocks xmlns:a="http://schemas.openxmlformats.org/drawingml/2006/main" noChangeAspect="1"/>
+            </wp:cNvGraphicFramePr>
+            <a:graphic xmlns:a="http://schemas.openxmlformats.org/drawingml/2006/main">
+              <a:graphicData uri="http://schemas.openxmlformats.org/drawingml/2006/picture">
+                <pic:pic xmlns:pic="http://schemas.openxmlformats.org/drawingml/2006/picture">
+                  <pic:nvPicPr>
+                    <pic:cNvPr id="1" name=""/>
+                    <pic:cNvPicPr/>
+                  </pic:nvPicPr>
+                  <pic:blipFill>
+                    <a:blip r:embed="rId25"/>
+                    <a:stretch>
+                      <a:fillRect/>
+                    </a:stretch>
+                  </pic:blipFill>
+                  <pic:spPr>
+                    <a:xfrm>
+                      <a:off x="0" y="0"/>
+                      <a:ext cx="2714625" cy="3200400"/>
+                    </a:xfrm>
+                    <a:prstGeom prst="rect">
+                      <a:avLst/>
+                    </a:prstGeom>
+                  </pic:spPr>
+                </pic:pic>
+              </a:graphicData>
+            </a:graphic>
+          </wp:inline>
+        </w:drawing>
+      </w:r>
+    </w:p>
+    <w:p>
+      <w:pPr>
+        <w:rPr>
+          <w:b/>
+          <w:bCs/>
+          <w:color w:val="00B0F0"/>
+          <w:sz w:val="28"/>
+          <w:szCs w:val="28"/>
+        </w:rPr>
+      </w:pPr>
+    </w:p>
+    <w:p>
+      <w:pPr>
+        <w:rPr>
+          <w:b/>
+          <w:bCs/>
+          <w:color w:val="00B0F0"/>
+          <w:sz w:val="28"/>
+          <w:szCs w:val="28"/>
+        </w:rPr>
+      </w:pPr>
+    </w:p>
+    <w:p>
+      <w:pPr>
+        <w:rPr>
+          <w:b/>
+          <w:bCs/>
+          <w:color w:val="00B0F0"/>
+          <w:sz w:val="28"/>
+          <w:szCs w:val="28"/>
+        </w:rPr>
+      </w:pPr>
+    </w:p>
+    <w:p>
+      <w:pPr>
+        <w:rPr>
+          <w:b/>
+          <w:bCs/>
+          <w:color w:val="00B0F0"/>
+          <w:sz w:val="28"/>
+          <w:szCs w:val="28"/>
+        </w:rPr>
+      </w:pPr>
+    </w:p>
+    <w:p>
+      <w:pPr>
+        <w:rPr>
+          <w:b/>
+          <w:bCs/>
+          <w:color w:val="00B0F0"/>
+          <w:sz w:val="28"/>
+          <w:szCs w:val="28"/>
+        </w:rPr>
+      </w:pPr>
+    </w:p>
+    <w:p>
+      <w:pPr>
+        <w:rPr>
+          <w:b/>
+          <w:bCs/>
+          <w:color w:val="00B0F0"/>
+          <w:sz w:val="28"/>
+          <w:szCs w:val="28"/>
+        </w:rPr>
+      </w:pPr>
+    </w:p>
+    <w:p>
+      <w:pPr>
+        <w:rPr>
+          <w:b/>
+          <w:bCs/>
+          <w:color w:val="00B0F0"/>
+          <w:sz w:val="28"/>
+          <w:szCs w:val="28"/>
+        </w:rPr>
+      </w:pPr>
+      <w:r>
+        <w:rPr>
+          <w:b/>
+          <w:bCs/>
+          <w:color w:val="00B0F0"/>
+          <w:sz w:val="28"/>
+          <w:szCs w:val="28"/>
+        </w:rPr>
+        <w:lastRenderedPageBreak/>
+        <w:t>Pipeline components with details</w:t>
+      </w:r>
+    </w:p>
+    <w:p>
+      <w:pPr>
+        <w:rPr>
+          <w:b/>
+          <w:bCs/>
+          <w:color w:val="00B0F0"/>
+          <w:sz w:val="28"/>
+          <w:szCs w:val="28"/>
+        </w:rPr>
+      </w:pPr>
+    </w:p>
+    <w:p>
+      <w:pPr>
+        <w:rPr>
+          <w:b/>
+          <w:bCs/>
+          <w:color w:val="00B0F0"/>
+          <w:sz w:val="28"/>
+          <w:szCs w:val="28"/>
+        </w:rPr>
+      </w:pPr>
+      <w:r>
+        <w:rPr>
+          <w:noProof/>
+        </w:rPr>
+        <w:drawing>
+          <wp:inline distT="0" distB="0" distL="0" distR="0" wp14:anchorId="52A2A3AD" wp14:editId="19B66183">
+            <wp:extent cx="4000500" cy="4314825"/>
+            <wp:effectExtent l="0" t="0" r="0" b="9525"/>
+            <wp:docPr id="30" name="Picture 30"/>
+            <wp:cNvGraphicFramePr>
+              <a:graphicFrameLocks xmlns:a="http://schemas.openxmlformats.org/drawingml/2006/main" noChangeAspect="1"/>
+            </wp:cNvGraphicFramePr>
+            <a:graphic xmlns:a="http://schemas.openxmlformats.org/drawingml/2006/main">
+              <a:graphicData uri="http://schemas.openxmlformats.org/drawingml/2006/picture">
+                <pic:pic xmlns:pic="http://schemas.openxmlformats.org/drawingml/2006/picture">
+                  <pic:nvPicPr>
+                    <pic:cNvPr id="1" name=""/>
+                    <pic:cNvPicPr/>
+                  </pic:nvPicPr>
+                  <pic:blipFill>
+                    <a:blip r:embed="rId26"/>
+                    <a:stretch>
+                      <a:fillRect/>
+                    </a:stretch>
+                  </pic:blipFill>
+                  <pic:spPr>
+                    <a:xfrm>
+                      <a:off x="0" y="0"/>
+                      <a:ext cx="4000500" cy="4314825"/>
+                    </a:xfrm>
+                    <a:prstGeom prst="rect">
+                      <a:avLst/>
+                    </a:prstGeom>
+                  </pic:spPr>
+                </pic:pic>
+              </a:graphicData>
+            </a:graphic>
+          </wp:inline>
+        </w:drawing>
+      </w:r>
+    </w:p>
+    <w:p>
+      <w:pPr>
+        <w:rPr>
+          <w:b/>
+          <w:bCs/>
+          <w:color w:val="00B0F0"/>
+          <w:sz w:val="28"/>
+          <w:szCs w:val="28"/>
+        </w:rPr>
+      </w:pPr>
+    </w:p>
+    <w:p>
+      <w:pPr>
+        <w:rPr>
+          <w:b/>
+          <w:bCs/>
+          <w:color w:val="00B0F0"/>
+          <w:sz w:val="28"/>
+          <w:szCs w:val="28"/>
+        </w:rPr>
+      </w:pPr>
+      <w:r>
+        <w:rPr>
+          <w:b/>
+          <w:bCs/>
+          <w:color w:val="00B0F0"/>
+          <w:sz w:val="28"/>
+          <w:szCs w:val="28"/>
+        </w:rPr>
+        <w:t>Stages</w:t>
+      </w:r>
+    </w:p>
+    <w:p>
+      <w:pPr>
+        <w:rPr>
+          <w:b/>
+          <w:bCs/>
+          <w:color w:val="00B0F0"/>
+          <w:sz w:val="28"/>
+          <w:szCs w:val="28"/>
+        </w:rPr>
+      </w:pPr>
+      <w:r>
+        <w:rPr>
+          <w:noProof/>
+        </w:rPr>
+        <w:drawing>
+          <wp:inline distT="0" distB="0" distL="0" distR="0" wp14:anchorId="55351891" wp14:editId="7AE614A9">
+            <wp:extent cx="3573101" cy="2438400"/>
+            <wp:effectExtent l="0" t="0" r="8890" b="0"/>
+            <wp:docPr id="31" name="Picture 31"/>
+            <wp:cNvGraphicFramePr>
+              <a:graphicFrameLocks xmlns:a="http://schemas.openxmlformats.org/drawingml/2006/main" noChangeAspect="1"/>
+            </wp:cNvGraphicFramePr>
+            <a:graphic xmlns:a="http://schemas.openxmlformats.org/drawingml/2006/main">
+              <a:graphicData uri="http://schemas.openxmlformats.org/drawingml/2006/picture">
+                <pic:pic xmlns:pic="http://schemas.openxmlformats.org/drawingml/2006/picture">
+                  <pic:nvPicPr>
+                    <pic:cNvPr id="1" name=""/>
+                    <pic:cNvPicPr/>
+                  </pic:nvPicPr>
+                  <pic:blipFill>
+                    <a:blip r:embed="rId27"/>
+                    <a:stretch>
+                      <a:fillRect/>
+                    </a:stretch>
+                  </pic:blipFill>
+                  <pic:spPr>
+                    <a:xfrm>
+                      <a:off x="0" y="0"/>
+                      <a:ext cx="3580069" cy="2443155"/>
+                    </a:xfrm>
+                    <a:prstGeom prst="rect">
+                      <a:avLst/>
+                    </a:prstGeom>
+                  </pic:spPr>
+                </pic:pic>
+              </a:graphicData>
+            </a:graphic>
+          </wp:inline>
+        </w:drawing>
+      </w:r>
+    </w:p>
+    <w:p>
+      <w:pPr>
+        <w:rPr>
+          <w:sz w:val="24"/>
+          <w:szCs w:val="24"/>
+        </w:rPr>
+      </w:pPr>
+    </w:p>
+    <w:p>
+      <w:pPr>
+        <w:rPr>
+          <w:sz w:val="24"/>
+          <w:szCs w:val="24"/>
+        </w:rPr>
+      </w:pPr>
+      <w:r>
+        <w:rPr>
+          <w:sz w:val="24"/>
+          <w:szCs w:val="24"/>
+        </w:rPr>
+        <w:tab/>
+      </w:r>
+      <w:r>
+        <w:rPr>
+          <w:noProof/>
+        </w:rPr>
+        <w:drawing>
+          <wp:inline distT="0" distB="0" distL="0" distR="0" wp14:anchorId="6678813C" wp14:editId="2FB1AC26">
+            <wp:extent cx="5457825" cy="3067050"/>
+            <wp:effectExtent l="0" t="0" r="9525" b="0"/>
+            <wp:docPr id="32" name="Picture 32"/>
+            <wp:cNvGraphicFramePr>
+              <a:graphicFrameLocks xmlns:a="http://schemas.openxmlformats.org/drawingml/2006/main" noChangeAspect="1"/>
+            </wp:cNvGraphicFramePr>
+            <a:graphic xmlns:a="http://schemas.openxmlformats.org/drawingml/2006/main">
+              <a:graphicData uri="http://schemas.openxmlformats.org/drawingml/2006/picture">
+                <pic:pic xmlns:pic="http://schemas.openxmlformats.org/drawingml/2006/picture">
+                  <pic:nvPicPr>
+                    <pic:cNvPr id="1" name=""/>
+                    <pic:cNvPicPr/>
+                  </pic:nvPicPr>
+                  <pic:blipFill>
+                    <a:blip r:embed="rId28"/>
+                    <a:stretch>
+                      <a:fillRect/>
+                    </a:stretch>
+                  </pic:blipFill>
+                  <pic:spPr>
+                    <a:xfrm>
+                      <a:off x="0" y="0"/>
+                      <a:ext cx="5457825" cy="3067050"/>
+                    </a:xfrm>
+                    <a:prstGeom prst="rect">
+                      <a:avLst/>
+                    </a:prstGeom>
+                  </pic:spPr>
+                </pic:pic>
+              </a:graphicData>
+            </a:graphic>
+          </wp:inline>
+        </w:drawing>
+      </w:r>
+    </w:p>
+    <w:p>
+      <w:pPr>
+        <w:rPr>
+          <w:sz w:val="24"/>
+          <w:szCs w:val="24"/>
+        </w:rPr>
+      </w:pPr>
+    </w:p>
+    <w:p>
+      <w:pPr>
+        <w:rPr>
+          <w:sz w:val="24"/>
+          <w:szCs w:val="24"/>
+        </w:rPr>
+      </w:pPr>
+    </w:p>
+    <w:p>
+      <w:pPr>
+        <w:pStyle w:val="ListParagraph"/>
+        <w:ind w:left="1440"/>
+        <w:rPr>
+          <w:sz w:val="24"/>
+          <w:szCs w:val="24"/>
+        </w:rPr>
+      </w:pPr>
+      <w:hyperlink r:id="rId29" w:history="1">
+        <w:r>
+          <w:rPr>
+            <w:rStyle w:val="Hyperlink"/>
+            <w:sz w:val="24"/>
+            <w:szCs w:val="24"/>
+          </w:rPr>
+          <w:t>https://www.jenkins.io/doc/book/pipeline/</w:t>
+        </w:r>
+      </w:hyperlink>
+    </w:p>
+    <w:p>
+      <w:pPr>
+        <w:pStyle w:val="ListParagraph"/>
+        <w:ind w:left="1440"/>
+        <w:rPr>
+          <w:sz w:val="24"/>
+          <w:szCs w:val="24"/>
+        </w:rPr>
+      </w:pPr>
     </w:p>
     <w:p>
       <w:pPr>
@@ -4243,6 +5422,119 @@
     </w:lvl>
   </w:abstractNum>
   <w:abstractNum w:abstractNumId="2" w15:restartNumberingAfterBreak="0">
+    <w:nsid w:val="12312519"/>
+    <w:multiLevelType w:val="hybridMultilevel"/>
+    <w:tmpl w:val="E45E8410"/>
+    <w:lvl w:ilvl="0" w:tplc="0409000D">
+      <w:start w:val="1"/>
+      <w:numFmt w:val="bullet"/>
+      <w:lvlText w:val=""/>
+      <w:lvlJc w:val="left"/>
+      <w:pPr>
+        <w:ind w:left="720" w:hanging="360"/>
+      </w:pPr>
+      <w:rPr>
+        <w:rFonts w:ascii="Wingdings" w:hAnsi="Wingdings" w:hint="default"/>
+      </w:rPr>
+    </w:lvl>
+    <w:lvl w:ilvl="1" w:tplc="04090003">
+      <w:start w:val="1"/>
+      <w:numFmt w:val="bullet"/>
+      <w:lvlText w:val="o"/>
+      <w:lvlJc w:val="left"/>
+      <w:pPr>
+        <w:ind w:left="1440" w:hanging="360"/>
+      </w:pPr>
+      <w:rPr>
+        <w:rFonts w:ascii="Courier New" w:hAnsi="Courier New" w:cs="Courier New" w:hint="default"/>
+      </w:rPr>
+    </w:lvl>
+    <w:lvl w:ilvl="2" w:tplc="04090005" w:tentative="1">
+      <w:start w:val="1"/>
+      <w:numFmt w:val="bullet"/>
+      <w:lvlText w:val=""/>
+      <w:lvlJc w:val="left"/>
+      <w:pPr>
+        <w:ind w:left="2160" w:hanging="360"/>
+      </w:pPr>
+      <w:rPr>
+        <w:rFonts w:ascii="Wingdings" w:hAnsi="Wingdings" w:hint="default"/>
+      </w:rPr>
+    </w:lvl>
+    <w:lvl w:ilvl="3" w:tplc="04090001" w:tentative="1">
+      <w:start w:val="1"/>
+      <w:numFmt w:val="bullet"/>
+      <w:lvlText w:val=""/>
+      <w:lvlJc w:val="left"/>
+      <w:pPr>
+        <w:ind w:left="2880" w:hanging="360"/>
+      </w:pPr>
+      <w:rPr>
+        <w:rFonts w:ascii="Symbol" w:hAnsi="Symbol" w:hint="default"/>
+      </w:rPr>
+    </w:lvl>
+    <w:lvl w:ilvl="4" w:tplc="04090003" w:tentative="1">
+      <w:start w:val="1"/>
+      <w:numFmt w:val="bullet"/>
+      <w:lvlText w:val="o"/>
+      <w:lvlJc w:val="left"/>
+      <w:pPr>
+        <w:ind w:left="3600" w:hanging="360"/>
+      </w:pPr>
+      <w:rPr>
+        <w:rFonts w:ascii="Courier New" w:hAnsi="Courier New" w:cs="Courier New" w:hint="default"/>
+      </w:rPr>
+    </w:lvl>
+    <w:lvl w:ilvl="5" w:tplc="04090005" w:tentative="1">
+      <w:start w:val="1"/>
+      <w:numFmt w:val="bullet"/>
+      <w:lvlText w:val=""/>
+      <w:lvlJc w:val="left"/>
+      <w:pPr>
+        <w:ind w:left="4320" w:hanging="360"/>
+      </w:pPr>
+      <w:rPr>
+        <w:rFonts w:ascii="Wingdings" w:hAnsi="Wingdings" w:hint="default"/>
+      </w:rPr>
+    </w:lvl>
+    <w:lvl w:ilvl="6" w:tplc="04090001" w:tentative="1">
+      <w:start w:val="1"/>
+      <w:numFmt w:val="bullet"/>
+      <w:lvlText w:val=""/>
+      <w:lvlJc w:val="left"/>
+      <w:pPr>
+        <w:ind w:left="5040" w:hanging="360"/>
+      </w:pPr>
+      <w:rPr>
+        <w:rFonts w:ascii="Symbol" w:hAnsi="Symbol" w:hint="default"/>
+      </w:rPr>
+    </w:lvl>
+    <w:lvl w:ilvl="7" w:tplc="04090003" w:tentative="1">
+      <w:start w:val="1"/>
+      <w:numFmt w:val="bullet"/>
+      <w:lvlText w:val="o"/>
+      <w:lvlJc w:val="left"/>
+      <w:pPr>
+        <w:ind w:left="5760" w:hanging="360"/>
+      </w:pPr>
+      <w:rPr>
+        <w:rFonts w:ascii="Courier New" w:hAnsi="Courier New" w:cs="Courier New" w:hint="default"/>
+      </w:rPr>
+    </w:lvl>
+    <w:lvl w:ilvl="8" w:tplc="04090005" w:tentative="1">
+      <w:start w:val="1"/>
+      <w:numFmt w:val="bullet"/>
+      <w:lvlText w:val=""/>
+      <w:lvlJc w:val="left"/>
+      <w:pPr>
+        <w:ind w:left="6480" w:hanging="360"/>
+      </w:pPr>
+      <w:rPr>
+        <w:rFonts w:ascii="Wingdings" w:hAnsi="Wingdings" w:hint="default"/>
+      </w:rPr>
+    </w:lvl>
+  </w:abstractNum>
+  <w:abstractNum w:abstractNumId="3" w15:restartNumberingAfterBreak="0">
     <w:nsid w:val="1EA25A52"/>
     <w:multiLevelType w:val="hybridMultilevel"/>
     <w:tmpl w:val="2990DAD0"/>
@@ -4331,7 +5623,96 @@
       </w:pPr>
     </w:lvl>
   </w:abstractNum>
-  <w:abstractNum w:abstractNumId="3" w15:restartNumberingAfterBreak="0">
+  <w:abstractNum w:abstractNumId="4" w15:restartNumberingAfterBreak="0">
+    <w:nsid w:val="2AFD6F8C"/>
+    <w:multiLevelType w:val="hybridMultilevel"/>
+    <w:tmpl w:val="3B00F8C8"/>
+    <w:lvl w:ilvl="0" w:tplc="04090001">
+      <w:start w:val="1"/>
+      <w:numFmt w:val="bullet"/>
+      <w:lvlText w:val=""/>
+      <w:lvlJc w:val="left"/>
+      <w:pPr>
+        <w:ind w:left="720" w:hanging="360"/>
+      </w:pPr>
+      <w:rPr>
+        <w:rFonts w:ascii="Symbol" w:hAnsi="Symbol" w:hint="default"/>
+      </w:rPr>
+    </w:lvl>
+    <w:lvl w:ilvl="1" w:tplc="FFFFFFFF" w:tentative="1">
+      <w:start w:val="1"/>
+      <w:numFmt w:val="lowerLetter"/>
+      <w:lvlText w:val="%2."/>
+      <w:lvlJc w:val="left"/>
+      <w:pPr>
+        <w:ind w:left="1440" w:hanging="360"/>
+      </w:pPr>
+    </w:lvl>
+    <w:lvl w:ilvl="2" w:tplc="FFFFFFFF" w:tentative="1">
+      <w:start w:val="1"/>
+      <w:numFmt w:val="lowerRoman"/>
+      <w:lvlText w:val="%3."/>
+      <w:lvlJc w:val="right"/>
+      <w:pPr>
+        <w:ind w:left="2160" w:hanging="180"/>
+      </w:pPr>
+    </w:lvl>
+    <w:lvl w:ilvl="3" w:tplc="FFFFFFFF" w:tentative="1">
+      <w:start w:val="1"/>
+      <w:numFmt w:val="decimal"/>
+      <w:lvlText w:val="%4."/>
+      <w:lvlJc w:val="left"/>
+      <w:pPr>
+        <w:ind w:left="2880" w:hanging="360"/>
+      </w:pPr>
+    </w:lvl>
+    <w:lvl w:ilvl="4" w:tplc="FFFFFFFF" w:tentative="1">
+      <w:start w:val="1"/>
+      <w:numFmt w:val="lowerLetter"/>
+      <w:lvlText w:val="%5."/>
+      <w:lvlJc w:val="left"/>
+      <w:pPr>
+        <w:ind w:left="3600" w:hanging="360"/>
+      </w:pPr>
+    </w:lvl>
+    <w:lvl w:ilvl="5" w:tplc="FFFFFFFF" w:tentative="1">
+      <w:start w:val="1"/>
+      <w:numFmt w:val="lowerRoman"/>
+      <w:lvlText w:val="%6."/>
+      <w:lvlJc w:val="right"/>
+      <w:pPr>
+        <w:ind w:left="4320" w:hanging="180"/>
+      </w:pPr>
+    </w:lvl>
+    <w:lvl w:ilvl="6" w:tplc="FFFFFFFF" w:tentative="1">
+      <w:start w:val="1"/>
+      <w:numFmt w:val="decimal"/>
+      <w:lvlText w:val="%7."/>
+      <w:lvlJc w:val="left"/>
+      <w:pPr>
+        <w:ind w:left="5040" w:hanging="360"/>
+      </w:pPr>
+    </w:lvl>
+    <w:lvl w:ilvl="7" w:tplc="FFFFFFFF" w:tentative="1">
+      <w:start w:val="1"/>
+      <w:numFmt w:val="lowerLetter"/>
+      <w:lvlText w:val="%8."/>
+      <w:lvlJc w:val="left"/>
+      <w:pPr>
+        <w:ind w:left="5760" w:hanging="360"/>
+      </w:pPr>
+    </w:lvl>
+    <w:lvl w:ilvl="8" w:tplc="FFFFFFFF" w:tentative="1">
+      <w:start w:val="1"/>
+      <w:numFmt w:val="lowerRoman"/>
+      <w:lvlText w:val="%9."/>
+      <w:lvlJc w:val="right"/>
+      <w:pPr>
+        <w:ind w:left="6480" w:hanging="180"/>
+      </w:pPr>
+    </w:lvl>
+  </w:abstractNum>
+  <w:abstractNum w:abstractNumId="5" w15:restartNumberingAfterBreak="0">
     <w:nsid w:val="339D5E13"/>
     <w:multiLevelType w:val="hybridMultilevel"/>
     <w:tmpl w:val="678E1C96"/>
@@ -4420,7 +5801,7 @@
       </w:pPr>
     </w:lvl>
   </w:abstractNum>
-  <w:abstractNum w:abstractNumId="4" w15:restartNumberingAfterBreak="0">
+  <w:abstractNum w:abstractNumId="6" w15:restartNumberingAfterBreak="0">
     <w:nsid w:val="39664E3D"/>
     <w:multiLevelType w:val="hybridMultilevel"/>
     <w:tmpl w:val="99A4B75C"/>
@@ -4509,7 +5890,7 @@
       </w:pPr>
     </w:lvl>
   </w:abstractNum>
-  <w:abstractNum w:abstractNumId="5" w15:restartNumberingAfterBreak="0">
+  <w:abstractNum w:abstractNumId="7" w15:restartNumberingAfterBreak="0">
     <w:nsid w:val="3A905624"/>
     <w:multiLevelType w:val="hybridMultilevel"/>
     <w:tmpl w:val="D9040B26"/>
@@ -4622,7 +6003,7 @@
       </w:rPr>
     </w:lvl>
   </w:abstractNum>
-  <w:abstractNum w:abstractNumId="6" w15:restartNumberingAfterBreak="0">
+  <w:abstractNum w:abstractNumId="8" w15:restartNumberingAfterBreak="0">
     <w:nsid w:val="50E5389C"/>
     <w:multiLevelType w:val="hybridMultilevel"/>
     <w:tmpl w:val="DB6C4D7A"/>
@@ -4735,7 +6116,7 @@
       </w:rPr>
     </w:lvl>
   </w:abstractNum>
-  <w:abstractNum w:abstractNumId="7" w15:restartNumberingAfterBreak="0">
+  <w:abstractNum w:abstractNumId="9" w15:restartNumberingAfterBreak="0">
     <w:nsid w:val="51311846"/>
     <w:multiLevelType w:val="hybridMultilevel"/>
     <w:tmpl w:val="DA00AF50"/>
@@ -4848,7 +6229,7 @@
       </w:rPr>
     </w:lvl>
   </w:abstractNum>
-  <w:abstractNum w:abstractNumId="8" w15:restartNumberingAfterBreak="0">
+  <w:abstractNum w:abstractNumId="10" w15:restartNumberingAfterBreak="0">
     <w:nsid w:val="56E97EB1"/>
     <w:multiLevelType w:val="hybridMultilevel"/>
     <w:tmpl w:val="1CAEC40C"/>
@@ -4934,7 +6315,120 @@
       </w:pPr>
     </w:lvl>
   </w:abstractNum>
-  <w:abstractNum w:abstractNumId="9" w15:restartNumberingAfterBreak="0">
+  <w:abstractNum w:abstractNumId="11" w15:restartNumberingAfterBreak="0">
+    <w:nsid w:val="57384DAE"/>
+    <w:multiLevelType w:val="hybridMultilevel"/>
+    <w:tmpl w:val="99E0A55E"/>
+    <w:lvl w:ilvl="0" w:tplc="0409000B">
+      <w:start w:val="1"/>
+      <w:numFmt w:val="bullet"/>
+      <w:lvlText w:val=""/>
+      <w:lvlJc w:val="left"/>
+      <w:pPr>
+        <w:ind w:left="720" w:hanging="360"/>
+      </w:pPr>
+      <w:rPr>
+        <w:rFonts w:ascii="Wingdings" w:hAnsi="Wingdings" w:hint="default"/>
+      </w:rPr>
+    </w:lvl>
+    <w:lvl w:ilvl="1" w:tplc="04090003" w:tentative="1">
+      <w:start w:val="1"/>
+      <w:numFmt w:val="bullet"/>
+      <w:lvlText w:val="o"/>
+      <w:lvlJc w:val="left"/>
+      <w:pPr>
+        <w:ind w:left="1440" w:hanging="360"/>
+      </w:pPr>
+      <w:rPr>
+        <w:rFonts w:ascii="Courier New" w:hAnsi="Courier New" w:cs="Courier New" w:hint="default"/>
+      </w:rPr>
+    </w:lvl>
+    <w:lvl w:ilvl="2" w:tplc="04090005" w:tentative="1">
+      <w:start w:val="1"/>
+      <w:numFmt w:val="bullet"/>
+      <w:lvlText w:val=""/>
+      <w:lvlJc w:val="left"/>
+      <w:pPr>
+        <w:ind w:left="2160" w:hanging="360"/>
+      </w:pPr>
+      <w:rPr>
+        <w:rFonts w:ascii="Wingdings" w:hAnsi="Wingdings" w:hint="default"/>
+      </w:rPr>
+    </w:lvl>
+    <w:lvl w:ilvl="3" w:tplc="04090001" w:tentative="1">
+      <w:start w:val="1"/>
+      <w:numFmt w:val="bullet"/>
+      <w:lvlText w:val=""/>
+      <w:lvlJc w:val="left"/>
+      <w:pPr>
+        <w:ind w:left="2880" w:hanging="360"/>
+      </w:pPr>
+      <w:rPr>
+        <w:rFonts w:ascii="Symbol" w:hAnsi="Symbol" w:hint="default"/>
+      </w:rPr>
+    </w:lvl>
+    <w:lvl w:ilvl="4" w:tplc="04090003" w:tentative="1">
+      <w:start w:val="1"/>
+      <w:numFmt w:val="bullet"/>
+      <w:lvlText w:val="o"/>
+      <w:lvlJc w:val="left"/>
+      <w:pPr>
+        <w:ind w:left="3600" w:hanging="360"/>
+      </w:pPr>
+      <w:rPr>
+        <w:rFonts w:ascii="Courier New" w:hAnsi="Courier New" w:cs="Courier New" w:hint="default"/>
+      </w:rPr>
+    </w:lvl>
+    <w:lvl w:ilvl="5" w:tplc="04090005" w:tentative="1">
+      <w:start w:val="1"/>
+      <w:numFmt w:val="bullet"/>
+      <w:lvlText w:val=""/>
+      <w:lvlJc w:val="left"/>
+      <w:pPr>
+        <w:ind w:left="4320" w:hanging="360"/>
+      </w:pPr>
+      <w:rPr>
+        <w:rFonts w:ascii="Wingdings" w:hAnsi="Wingdings" w:hint="default"/>
+      </w:rPr>
+    </w:lvl>
+    <w:lvl w:ilvl="6" w:tplc="04090001" w:tentative="1">
+      <w:start w:val="1"/>
+      <w:numFmt w:val="bullet"/>
+      <w:lvlText w:val=""/>
+      <w:lvlJc w:val="left"/>
+      <w:pPr>
+        <w:ind w:left="5040" w:hanging="360"/>
+      </w:pPr>
+      <w:rPr>
+        <w:rFonts w:ascii="Symbol" w:hAnsi="Symbol" w:hint="default"/>
+      </w:rPr>
+    </w:lvl>
+    <w:lvl w:ilvl="7" w:tplc="04090003" w:tentative="1">
+      <w:start w:val="1"/>
+      <w:numFmt w:val="bullet"/>
+      <w:lvlText w:val="o"/>
+      <w:lvlJc w:val="left"/>
+      <w:pPr>
+        <w:ind w:left="5760" w:hanging="360"/>
+      </w:pPr>
+      <w:rPr>
+        <w:rFonts w:ascii="Courier New" w:hAnsi="Courier New" w:cs="Courier New" w:hint="default"/>
+      </w:rPr>
+    </w:lvl>
+    <w:lvl w:ilvl="8" w:tplc="04090005" w:tentative="1">
+      <w:start w:val="1"/>
+      <w:numFmt w:val="bullet"/>
+      <w:lvlText w:val=""/>
+      <w:lvlJc w:val="left"/>
+      <w:pPr>
+        <w:ind w:left="6480" w:hanging="360"/>
+      </w:pPr>
+      <w:rPr>
+        <w:rFonts w:ascii="Wingdings" w:hAnsi="Wingdings" w:hint="default"/>
+      </w:rPr>
+    </w:lvl>
+  </w:abstractNum>
+  <w:abstractNum w:abstractNumId="12" w15:restartNumberingAfterBreak="0">
     <w:nsid w:val="5A4261B3"/>
     <w:multiLevelType w:val="hybridMultilevel"/>
     <w:tmpl w:val="B480FF5C"/>
@@ -5020,7 +6514,7 @@
       </w:pPr>
     </w:lvl>
   </w:abstractNum>
-  <w:abstractNum w:abstractNumId="10" w15:restartNumberingAfterBreak="0">
+  <w:abstractNum w:abstractNumId="13" w15:restartNumberingAfterBreak="0">
     <w:nsid w:val="5B3B3375"/>
     <w:multiLevelType w:val="hybridMultilevel"/>
     <w:tmpl w:val="5AC0F4B4"/>
@@ -5133,7 +6627,7 @@
       </w:rPr>
     </w:lvl>
   </w:abstractNum>
-  <w:abstractNum w:abstractNumId="11" w15:restartNumberingAfterBreak="0">
+  <w:abstractNum w:abstractNumId="14" w15:restartNumberingAfterBreak="0">
     <w:nsid w:val="5BCB3F29"/>
     <w:multiLevelType w:val="hybridMultilevel"/>
     <w:tmpl w:val="CE8ECD3A"/>
@@ -5222,7 +6716,120 @@
       </w:pPr>
     </w:lvl>
   </w:abstractNum>
-  <w:abstractNum w:abstractNumId="12" w15:restartNumberingAfterBreak="0">
+  <w:abstractNum w:abstractNumId="15" w15:restartNumberingAfterBreak="0">
+    <w:nsid w:val="62B04258"/>
+    <w:multiLevelType w:val="hybridMultilevel"/>
+    <w:tmpl w:val="DA1C0FA6"/>
+    <w:lvl w:ilvl="0" w:tplc="04090001">
+      <w:start w:val="1"/>
+      <w:numFmt w:val="bullet"/>
+      <w:lvlText w:val=""/>
+      <w:lvlJc w:val="left"/>
+      <w:pPr>
+        <w:ind w:left="720" w:hanging="360"/>
+      </w:pPr>
+      <w:rPr>
+        <w:rFonts w:ascii="Symbol" w:hAnsi="Symbol" w:hint="default"/>
+      </w:rPr>
+    </w:lvl>
+    <w:lvl w:ilvl="1" w:tplc="04090003" w:tentative="1">
+      <w:start w:val="1"/>
+      <w:numFmt w:val="bullet"/>
+      <w:lvlText w:val="o"/>
+      <w:lvlJc w:val="left"/>
+      <w:pPr>
+        <w:ind w:left="1440" w:hanging="360"/>
+      </w:pPr>
+      <w:rPr>
+        <w:rFonts w:ascii="Courier New" w:hAnsi="Courier New" w:cs="Courier New" w:hint="default"/>
+      </w:rPr>
+    </w:lvl>
+    <w:lvl w:ilvl="2" w:tplc="04090005" w:tentative="1">
+      <w:start w:val="1"/>
+      <w:numFmt w:val="bullet"/>
+      <w:lvlText w:val=""/>
+      <w:lvlJc w:val="left"/>
+      <w:pPr>
+        <w:ind w:left="2160" w:hanging="360"/>
+      </w:pPr>
+      <w:rPr>
+        <w:rFonts w:ascii="Wingdings" w:hAnsi="Wingdings" w:hint="default"/>
+      </w:rPr>
+    </w:lvl>
+    <w:lvl w:ilvl="3" w:tplc="04090001" w:tentative="1">
+      <w:start w:val="1"/>
+      <w:numFmt w:val="bullet"/>
+      <w:lvlText w:val=""/>
+      <w:lvlJc w:val="left"/>
+      <w:pPr>
+        <w:ind w:left="2880" w:hanging="360"/>
+      </w:pPr>
+      <w:rPr>
+        <w:rFonts w:ascii="Symbol" w:hAnsi="Symbol" w:hint="default"/>
+      </w:rPr>
+    </w:lvl>
+    <w:lvl w:ilvl="4" w:tplc="04090003" w:tentative="1">
+      <w:start w:val="1"/>
+      <w:numFmt w:val="bullet"/>
+      <w:lvlText w:val="o"/>
+      <w:lvlJc w:val="left"/>
+      <w:pPr>
+        <w:ind w:left="3600" w:hanging="360"/>
+      </w:pPr>
+      <w:rPr>
+        <w:rFonts w:ascii="Courier New" w:hAnsi="Courier New" w:cs="Courier New" w:hint="default"/>
+      </w:rPr>
+    </w:lvl>
+    <w:lvl w:ilvl="5" w:tplc="04090005" w:tentative="1">
+      <w:start w:val="1"/>
+      <w:numFmt w:val="bullet"/>
+      <w:lvlText w:val=""/>
+      <w:lvlJc w:val="left"/>
+      <w:pPr>
+        <w:ind w:left="4320" w:hanging="360"/>
+      </w:pPr>
+      <w:rPr>
+        <w:rFonts w:ascii="Wingdings" w:hAnsi="Wingdings" w:hint="default"/>
+      </w:rPr>
+    </w:lvl>
+    <w:lvl w:ilvl="6" w:tplc="04090001" w:tentative="1">
+      <w:start w:val="1"/>
+      <w:numFmt w:val="bullet"/>
+      <w:lvlText w:val=""/>
+      <w:lvlJc w:val="left"/>
+      <w:pPr>
+        <w:ind w:left="5040" w:hanging="360"/>
+      </w:pPr>
+      <w:rPr>
+        <w:rFonts w:ascii="Symbol" w:hAnsi="Symbol" w:hint="default"/>
+      </w:rPr>
+    </w:lvl>
+    <w:lvl w:ilvl="7" w:tplc="04090003" w:tentative="1">
+      <w:start w:val="1"/>
+      <w:numFmt w:val="bullet"/>
+      <w:lvlText w:val="o"/>
+      <w:lvlJc w:val="left"/>
+      <w:pPr>
+        <w:ind w:left="5760" w:hanging="360"/>
+      </w:pPr>
+      <w:rPr>
+        <w:rFonts w:ascii="Courier New" w:hAnsi="Courier New" w:cs="Courier New" w:hint="default"/>
+      </w:rPr>
+    </w:lvl>
+    <w:lvl w:ilvl="8" w:tplc="04090005" w:tentative="1">
+      <w:start w:val="1"/>
+      <w:numFmt w:val="bullet"/>
+      <w:lvlText w:val=""/>
+      <w:lvlJc w:val="left"/>
+      <w:pPr>
+        <w:ind w:left="6480" w:hanging="360"/>
+      </w:pPr>
+      <w:rPr>
+        <w:rFonts w:ascii="Wingdings" w:hAnsi="Wingdings" w:hint="default"/>
+      </w:rPr>
+    </w:lvl>
+  </w:abstractNum>
+  <w:abstractNum w:abstractNumId="16" w15:restartNumberingAfterBreak="0">
     <w:nsid w:val="64DE5641"/>
     <w:multiLevelType w:val="hybridMultilevel"/>
     <w:tmpl w:val="EFC4F26E"/>
@@ -5311,7 +6918,7 @@
       </w:pPr>
     </w:lvl>
   </w:abstractNum>
-  <w:abstractNum w:abstractNumId="13" w15:restartNumberingAfterBreak="0">
+  <w:abstractNum w:abstractNumId="17" w15:restartNumberingAfterBreak="0">
     <w:nsid w:val="66E24962"/>
     <w:multiLevelType w:val="hybridMultilevel"/>
     <w:tmpl w:val="CB807BD2"/>
@@ -5400,7 +7007,7 @@
       </w:pPr>
     </w:lvl>
   </w:abstractNum>
-  <w:abstractNum w:abstractNumId="14" w15:restartNumberingAfterBreak="0">
+  <w:abstractNum w:abstractNumId="18" w15:restartNumberingAfterBreak="0">
     <w:nsid w:val="71BD36CA"/>
     <w:multiLevelType w:val="hybridMultilevel"/>
     <w:tmpl w:val="48927772"/>
@@ -5489,7 +7096,7 @@
       </w:pPr>
     </w:lvl>
   </w:abstractNum>
-  <w:abstractNum w:abstractNumId="15" w15:restartNumberingAfterBreak="0">
+  <w:abstractNum w:abstractNumId="19" w15:restartNumberingAfterBreak="0">
     <w:nsid w:val="7B8E3C9D"/>
     <w:multiLevelType w:val="hybridMultilevel"/>
     <w:tmpl w:val="15C20442"/>
@@ -5579,52 +7186,64 @@
     </w:lvl>
   </w:abstractNum>
   <w:num w:numId="1" w16cid:durableId="1910650078">
-    <w:abstractNumId w:val="11"/>
+    <w:abstractNumId w:val="14"/>
   </w:num>
   <w:num w:numId="2" w16cid:durableId="1327441203">
-    <w:abstractNumId w:val="4"/>
+    <w:abstractNumId w:val="6"/>
   </w:num>
   <w:num w:numId="3" w16cid:durableId="1276787048">
-    <w:abstractNumId w:val="5"/>
+    <w:abstractNumId w:val="7"/>
   </w:num>
   <w:num w:numId="4" w16cid:durableId="1338653222">
-    <w:abstractNumId w:val="13"/>
+    <w:abstractNumId w:val="17"/>
   </w:num>
   <w:num w:numId="5" w16cid:durableId="633945853">
-    <w:abstractNumId w:val="14"/>
+    <w:abstractNumId w:val="18"/>
   </w:num>
   <w:num w:numId="6" w16cid:durableId="1319455784">
+    <w:abstractNumId w:val="10"/>
+  </w:num>
+  <w:num w:numId="7" w16cid:durableId="747851799">
     <w:abstractNumId w:val="8"/>
   </w:num>
-  <w:num w:numId="7" w16cid:durableId="747851799">
-    <w:abstractNumId w:val="6"/>
-  </w:num>
   <w:num w:numId="8" w16cid:durableId="1842309649">
-    <w:abstractNumId w:val="9"/>
+    <w:abstractNumId w:val="12"/>
   </w:num>
   <w:num w:numId="9" w16cid:durableId="564876096">
     <w:abstractNumId w:val="1"/>
   </w:num>
   <w:num w:numId="10" w16cid:durableId="1076591954">
-    <w:abstractNumId w:val="12"/>
+    <w:abstractNumId w:val="16"/>
   </w:num>
   <w:num w:numId="11" w16cid:durableId="1361979936">
-    <w:abstractNumId w:val="10"/>
+    <w:abstractNumId w:val="13"/>
   </w:num>
   <w:num w:numId="12" w16cid:durableId="22748452">
-    <w:abstractNumId w:val="3"/>
+    <w:abstractNumId w:val="5"/>
   </w:num>
   <w:num w:numId="13" w16cid:durableId="461000374">
-    <w:abstractNumId w:val="7"/>
+    <w:abstractNumId w:val="9"/>
   </w:num>
   <w:num w:numId="14" w16cid:durableId="23678484">
-    <w:abstractNumId w:val="15"/>
+    <w:abstractNumId w:val="19"/>
   </w:num>
   <w:num w:numId="15" w16cid:durableId="1658457325">
     <w:abstractNumId w:val="0"/>
   </w:num>
   <w:num w:numId="16" w16cid:durableId="1409422263">
+    <w:abstractNumId w:val="3"/>
+  </w:num>
+  <w:num w:numId="17" w16cid:durableId="2141222628">
+    <w:abstractNumId w:val="15"/>
+  </w:num>
+  <w:num w:numId="18" w16cid:durableId="682977834">
+    <w:abstractNumId w:val="4"/>
+  </w:num>
+  <w:num w:numId="19" w16cid:durableId="506210930">
     <w:abstractNumId w:val="2"/>
+  </w:num>
+  <w:num w:numId="20" w16cid:durableId="2123452943">
+    <w:abstractNumId w:val="11"/>
   </w:num>
 </w:numbering>
 </file>
@@ -6031,6 +7650,7 @@
   <w:style w:type="character" w:default="1" w:styleId="DefaultParagraphFont">
     <w:name w:val="Default Paragraph Font"/>
     <w:uiPriority w:val="1"/>
+    <w:semiHidden/>
     <w:unhideWhenUsed/>
   </w:style>
   <w:style w:type="table" w:default="1" w:styleId="TableNormal">
@@ -6108,6 +7728,29 @@
     <w:link w:val="Footer"/>
     <w:uiPriority w:val="99"/>
     <w:rsid w:val="004B20A3"/>
+  </w:style>
+  <w:style w:type="character" w:styleId="Hyperlink">
+    <w:name w:val="Hyperlink"/>
+    <w:basedOn w:val="DefaultParagraphFont"/>
+    <w:uiPriority w:val="99"/>
+    <w:unhideWhenUsed/>
+    <w:rsid w:val="006D15D7"/>
+    <w:rPr>
+      <w:color w:val="0563C1" w:themeColor="hyperlink"/>
+      <w:u w:val="single"/>
+    </w:rPr>
+  </w:style>
+  <w:style w:type="character" w:styleId="UnresolvedMention">
+    <w:name w:val="Unresolved Mention"/>
+    <w:basedOn w:val="DefaultParagraphFont"/>
+    <w:uiPriority w:val="99"/>
+    <w:semiHidden/>
+    <w:unhideWhenUsed/>
+    <w:rsid w:val="006D15D7"/>
+    <w:rPr>
+      <w:color w:val="605E5C"/>
+      <w:shd w:val="clear" w:color="auto" w:fill="E1DFDD"/>
+    </w:rPr>
   </w:style>
 </w:styles>
 </file>

</xml_diff>

<commit_message>
updated the guide .doc file
</commit_message>
<xml_diff>
--- a/sscademy_jenkins_Steps.docx
+++ b/sscademy_jenkins_Steps.docx
@@ -3645,15 +3645,13 @@
         </w:rPr>
         <w:t xml:space="preserve">Copy </w:t>
       </w:r>
-      <w:proofErr w:type="gramStart"/>
-      <w:r>
-        <w:rPr>
-          <w:sz w:val="24"/>
-          <w:szCs w:val="24"/>
-        </w:rPr>
-        <w:t>paste</w:t>
-      </w:r>
-      <w:proofErr w:type="gramEnd"/>
+      <w:r>
+        <w:rPr>
+          <w:sz w:val="24"/>
+          <w:szCs w:val="24"/>
+        </w:rPr>
+        <w:t>pastes</w:t>
+      </w:r>
       <w:r>
         <w:rPr>
           <w:sz w:val="24"/>
@@ -3754,6 +3752,39 @@
     <w:p>
       <w:pPr>
         <w:pStyle w:val="ListParagraph"/>
+        <w:rPr>
+          <w:sz w:val="24"/>
+          <w:szCs w:val="24"/>
+        </w:rPr>
+      </w:pPr>
+      <w:r>
+        <w:rPr>
+          <w:sz w:val="24"/>
+          <w:szCs w:val="24"/>
+        </w:rPr>
+        <w:t xml:space="preserve">Access from browser: </w:t>
+      </w:r>
+      <w:r>
+        <w:rPr>
+          <w:color w:val="7030A0"/>
+          <w:sz w:val="24"/>
+          <w:szCs w:val="24"/>
+        </w:rPr>
+        <w:t>Public_ip:8080</w:t>
+      </w:r>
+    </w:p>
+    <w:p>
+      <w:pPr>
+        <w:pStyle w:val="ListParagraph"/>
+        <w:rPr>
+          <w:sz w:val="24"/>
+          <w:szCs w:val="24"/>
+        </w:rPr>
+      </w:pPr>
+    </w:p>
+    <w:p>
+      <w:pPr>
+        <w:pStyle w:val="ListParagraph"/>
         <w:numPr>
           <w:ilvl w:val="0"/>
           <w:numId w:val="16"/>
@@ -3817,6 +3848,50 @@
     <w:p>
       <w:pPr>
         <w:pStyle w:val="ListParagraph"/>
+        <w:rPr>
+          <w:sz w:val="24"/>
+          <w:szCs w:val="24"/>
+        </w:rPr>
+      </w:pPr>
+      <w:r>
+        <w:rPr>
+          <w:sz w:val="24"/>
+          <w:szCs w:val="24"/>
+        </w:rPr>
+        <w:t xml:space="preserve">Access from browser: </w:t>
+      </w:r>
+      <w:proofErr w:type="spellStart"/>
+      <w:r>
+        <w:rPr>
+          <w:color w:val="7030A0"/>
+          <w:sz w:val="24"/>
+          <w:szCs w:val="24"/>
+        </w:rPr>
+        <w:t>Public_ip</w:t>
+      </w:r>
+      <w:proofErr w:type="spellEnd"/>
+    </w:p>
+    <w:p>
+      <w:pPr>
+        <w:pStyle w:val="ListParagraph"/>
+        <w:rPr>
+          <w:sz w:val="24"/>
+          <w:szCs w:val="24"/>
+        </w:rPr>
+      </w:pPr>
+    </w:p>
+    <w:p>
+      <w:pPr>
+        <w:pStyle w:val="ListParagraph"/>
+        <w:rPr>
+          <w:sz w:val="24"/>
+          <w:szCs w:val="24"/>
+        </w:rPr>
+      </w:pPr>
+    </w:p>
+    <w:p>
+      <w:pPr>
+        <w:pStyle w:val="ListParagraph"/>
         <w:numPr>
           <w:ilvl w:val="0"/>
           <w:numId w:val="16"/>
@@ -3861,6 +3936,7 @@
     </w:p>
     <w:p>
       <w:pPr>
+        <w:pStyle w:val="ListParagraph"/>
         <w:rPr>
           <w:b/>
           <w:bCs/>
@@ -3869,9 +3945,7 @@
           <w:szCs w:val="28"/>
         </w:rPr>
       </w:pPr>
-    </w:p>
-    <w:p>
-      <w:pPr>
+      <w:r>
         <w:rPr>
           <w:b/>
           <w:bCs/>
@@ -3879,6 +3953,16 @@
           <w:sz w:val="28"/>
           <w:szCs w:val="28"/>
         </w:rPr>
+        <w:t xml:space="preserve">     </w:t>
+      </w:r>
+    </w:p>
+    <w:p>
+      <w:pPr>
+        <w:pStyle w:val="ListParagraph"/>
+        <w:rPr>
+          <w:sz w:val="24"/>
+          <w:szCs w:val="24"/>
+        </w:rPr>
       </w:pPr>
       <w:r>
         <w:rPr>
@@ -3888,294 +3972,30 @@
           <w:sz w:val="28"/>
           <w:szCs w:val="28"/>
         </w:rPr>
-        <w:t>Plugins Installation</w:t>
-      </w:r>
-    </w:p>
-    <w:p>
-      <w:pPr>
-        <w:pStyle w:val="ListParagraph"/>
-        <w:numPr>
-          <w:ilvl w:val="0"/>
-          <w:numId w:val="18"/>
-        </w:numPr>
-        <w:rPr>
-          <w:sz w:val="24"/>
-          <w:szCs w:val="24"/>
-        </w:rPr>
-      </w:pPr>
-      <w:r>
-        <w:rPr>
-          <w:sz w:val="24"/>
-          <w:szCs w:val="24"/>
-        </w:rPr>
-        <w:t>Nexus</w:t>
-      </w:r>
-    </w:p>
-    <w:p>
-      <w:pPr>
-        <w:pStyle w:val="ListParagraph"/>
-        <w:numPr>
-          <w:ilvl w:val="0"/>
-          <w:numId w:val="18"/>
-        </w:numPr>
-        <w:rPr>
-          <w:sz w:val="24"/>
-          <w:szCs w:val="24"/>
-        </w:rPr>
-      </w:pPr>
-      <w:proofErr w:type="spellStart"/>
-      <w:r>
-        <w:rPr>
-          <w:sz w:val="24"/>
-          <w:szCs w:val="24"/>
-        </w:rPr>
-        <w:t>Sonarqube</w:t>
-      </w:r>
-      <w:proofErr w:type="spellEnd"/>
-    </w:p>
-    <w:p>
-      <w:pPr>
-        <w:pStyle w:val="ListParagraph"/>
-        <w:numPr>
-          <w:ilvl w:val="0"/>
-          <w:numId w:val="18"/>
-        </w:numPr>
-        <w:rPr>
-          <w:sz w:val="24"/>
-          <w:szCs w:val="24"/>
-        </w:rPr>
-      </w:pPr>
-      <w:r>
-        <w:rPr>
-          <w:sz w:val="24"/>
-          <w:szCs w:val="24"/>
-        </w:rPr>
-        <w:t>Git</w:t>
-      </w:r>
-    </w:p>
-    <w:p>
-      <w:pPr>
-        <w:pStyle w:val="ListParagraph"/>
-        <w:numPr>
-          <w:ilvl w:val="0"/>
-          <w:numId w:val="18"/>
-        </w:numPr>
-        <w:rPr>
-          <w:sz w:val="24"/>
-          <w:szCs w:val="24"/>
-        </w:rPr>
-      </w:pPr>
-      <w:r>
-        <w:rPr>
-          <w:sz w:val="24"/>
-          <w:szCs w:val="24"/>
-        </w:rPr>
-        <w:t xml:space="preserve">Pipeline Maven Integration </w:t>
-      </w:r>
-    </w:p>
-    <w:p>
-      <w:pPr>
-        <w:pStyle w:val="ListParagraph"/>
-        <w:numPr>
-          <w:ilvl w:val="0"/>
-          <w:numId w:val="18"/>
-        </w:numPr>
-        <w:rPr>
-          <w:sz w:val="24"/>
-          <w:szCs w:val="24"/>
-        </w:rPr>
-      </w:pPr>
-      <w:proofErr w:type="spellStart"/>
-      <w:r>
-        <w:rPr>
-          <w:sz w:val="24"/>
-          <w:szCs w:val="24"/>
-        </w:rPr>
-        <w:t>BuildTimeStamp</w:t>
-      </w:r>
-      <w:proofErr w:type="spellEnd"/>
-    </w:p>
-    <w:p>
-      <w:pPr>
-        <w:rPr>
-          <w:sz w:val="24"/>
-          <w:szCs w:val="24"/>
-        </w:rPr>
-      </w:pPr>
-      <w:r>
-        <w:rPr>
-          <w:sz w:val="24"/>
-          <w:szCs w:val="24"/>
-        </w:rPr>
-        <w:t xml:space="preserve">Go to Manage Jenkins </w:t>
-      </w:r>
-      <w:r>
-        <w:rPr>
-          <w:sz w:val="24"/>
-          <w:szCs w:val="24"/>
-        </w:rPr>
-        <w:sym w:font="Wingdings" w:char="F0E0"/>
-      </w:r>
-      <w:r>
-        <w:rPr>
-          <w:sz w:val="24"/>
-          <w:szCs w:val="24"/>
-        </w:rPr>
-        <w:t xml:space="preserve"> Manage Plugins </w:t>
-      </w:r>
-      <w:r>
-        <w:rPr>
-          <w:sz w:val="24"/>
-          <w:szCs w:val="24"/>
-        </w:rPr>
-        <w:sym w:font="Wingdings" w:char="F0E0"/>
-      </w:r>
-      <w:r>
-        <w:rPr>
-          <w:sz w:val="24"/>
-          <w:szCs w:val="24"/>
-        </w:rPr>
-        <w:t xml:space="preserve"> Click on Available </w:t>
-      </w:r>
-      <w:r>
-        <w:rPr>
-          <w:sz w:val="24"/>
-          <w:szCs w:val="24"/>
-        </w:rPr>
-        <w:sym w:font="Wingdings" w:char="F0E0"/>
-      </w:r>
-      <w:r>
-        <w:rPr>
-          <w:sz w:val="24"/>
-          <w:szCs w:val="24"/>
-        </w:rPr>
-        <w:t xml:space="preserve"> Search for “Nexus” and </w:t>
-      </w:r>
-    </w:p>
-    <w:p>
-      <w:pPr>
-        <w:rPr>
-          <w:sz w:val="24"/>
-          <w:szCs w:val="24"/>
-        </w:rPr>
-      </w:pPr>
-      <w:r>
-        <w:rPr>
-          <w:sz w:val="24"/>
-          <w:szCs w:val="24"/>
-        </w:rPr>
-        <w:t xml:space="preserve">Select “Nexus artifact uploader” </w:t>
-      </w:r>
-      <w:r>
-        <w:rPr>
-          <w:sz w:val="24"/>
-          <w:szCs w:val="24"/>
-        </w:rPr>
-        <w:sym w:font="Wingdings" w:char="F0E0"/>
-      </w:r>
-      <w:r>
-        <w:rPr>
-          <w:sz w:val="24"/>
-          <w:szCs w:val="24"/>
-        </w:rPr>
-        <w:t xml:space="preserve"> Search for “</w:t>
-      </w:r>
-      <w:proofErr w:type="spellStart"/>
-      <w:r>
-        <w:rPr>
-          <w:sz w:val="24"/>
-          <w:szCs w:val="24"/>
-        </w:rPr>
-        <w:t>Sonarqube</w:t>
-      </w:r>
-      <w:proofErr w:type="spellEnd"/>
-      <w:r>
-        <w:rPr>
-          <w:sz w:val="24"/>
-          <w:szCs w:val="24"/>
-        </w:rPr>
-        <w:t xml:space="preserve"> scanner” </w:t>
-      </w:r>
-      <w:r>
-        <w:rPr>
-          <w:sz w:val="24"/>
-          <w:szCs w:val="24"/>
-        </w:rPr>
-        <w:sym w:font="Wingdings" w:char="F0E0"/>
-      </w:r>
-      <w:r>
-        <w:rPr>
-          <w:sz w:val="24"/>
-          <w:szCs w:val="24"/>
-        </w:rPr>
-        <w:t xml:space="preserve"> Search for “</w:t>
-      </w:r>
-      <w:proofErr w:type="spellStart"/>
-      <w:r>
-        <w:rPr>
-          <w:sz w:val="24"/>
-          <w:szCs w:val="24"/>
-        </w:rPr>
-        <w:t>Buildtimestamp</w:t>
-      </w:r>
-      <w:proofErr w:type="spellEnd"/>
-      <w:r>
-        <w:rPr>
-          <w:sz w:val="24"/>
-          <w:szCs w:val="24"/>
-        </w:rPr>
-        <w:t xml:space="preserve">” </w:t>
-      </w:r>
-      <w:r>
-        <w:rPr>
-          <w:sz w:val="24"/>
-          <w:szCs w:val="24"/>
-        </w:rPr>
-        <w:sym w:font="Wingdings" w:char="F0E0"/>
-      </w:r>
-      <w:r>
-        <w:rPr>
-          <w:sz w:val="24"/>
-          <w:szCs w:val="24"/>
-        </w:rPr>
-        <w:t xml:space="preserve"> Search for “Pipeline Maven Integration” </w:t>
-      </w:r>
-      <w:r>
-        <w:rPr>
-          <w:sz w:val="24"/>
-          <w:szCs w:val="24"/>
-        </w:rPr>
-        <w:sym w:font="Wingdings" w:char="F0E0"/>
-      </w:r>
-      <w:r>
-        <w:rPr>
-          <w:sz w:val="24"/>
-          <w:szCs w:val="24"/>
-        </w:rPr>
-        <w:t xml:space="preserve"> last one “Pipeline utility steps”</w:t>
-      </w:r>
-    </w:p>
-    <w:p>
-      <w:pPr>
-        <w:rPr>
-          <w:sz w:val="24"/>
-          <w:szCs w:val="24"/>
-        </w:rPr>
-      </w:pPr>
-    </w:p>
-    <w:p>
-      <w:pPr>
-        <w:rPr>
-          <w:sz w:val="24"/>
-          <w:szCs w:val="24"/>
-        </w:rPr>
-      </w:pPr>
-      <w:r>
-        <w:rPr>
-          <w:sz w:val="24"/>
-          <w:szCs w:val="24"/>
-        </w:rPr>
-        <w:t>Click on “Install without restart”</w:t>
+        <w:t xml:space="preserve"> </w:t>
+      </w:r>
+      <w:r>
+        <w:rPr>
+          <w:sz w:val="24"/>
+          <w:szCs w:val="24"/>
+        </w:rPr>
+        <w:t xml:space="preserve">Access from browser: </w:t>
+      </w:r>
+      <w:r>
+        <w:rPr>
+          <w:color w:val="7030A0"/>
+          <w:sz w:val="24"/>
+          <w:szCs w:val="24"/>
+        </w:rPr>
+        <w:t>Public_ip:808</w:t>
+      </w:r>
+      <w:r>
+        <w:rPr>
+          <w:color w:val="7030A0"/>
+          <w:sz w:val="24"/>
+          <w:szCs w:val="24"/>
+        </w:rPr>
+        <w:t>1</w:t>
       </w:r>
     </w:p>
     <w:p>
@@ -4188,7 +4008,9 @@
           <w:szCs w:val="28"/>
         </w:rPr>
       </w:pPr>
-      <w:r>
+    </w:p>
+    <w:p>
+      <w:pPr>
         <w:rPr>
           <w:b/>
           <w:bCs/>
@@ -4196,174 +4018,8 @@
           <w:sz w:val="28"/>
           <w:szCs w:val="28"/>
         </w:rPr>
-        <w:lastRenderedPageBreak/>
-        <w:t>Pipeline As a Code</w:t>
-      </w:r>
-    </w:p>
-    <w:p>
-      <w:pPr>
-        <w:pStyle w:val="ListParagraph"/>
-        <w:numPr>
-          <w:ilvl w:val="0"/>
-          <w:numId w:val="19"/>
-        </w:numPr>
-        <w:rPr>
-          <w:color w:val="ED7D31" w:themeColor="accent2"/>
-          <w:sz w:val="24"/>
-          <w:szCs w:val="24"/>
-        </w:rPr>
-      </w:pPr>
-      <w:r>
-        <w:rPr>
-          <w:color w:val="ED7D31" w:themeColor="accent2"/>
-          <w:sz w:val="24"/>
-          <w:szCs w:val="24"/>
-        </w:rPr>
-        <w:t xml:space="preserve">Automate pipeline setup with </w:t>
-      </w:r>
-      <w:r>
-        <w:rPr>
-          <w:color w:val="7030A0"/>
-          <w:sz w:val="24"/>
-          <w:szCs w:val="24"/>
-        </w:rPr>
-        <w:t>Jenkinsfile</w:t>
-      </w:r>
-    </w:p>
-    <w:p>
-      <w:pPr>
-        <w:pStyle w:val="ListParagraph"/>
-        <w:numPr>
-          <w:ilvl w:val="0"/>
-          <w:numId w:val="19"/>
-        </w:numPr>
-        <w:rPr>
-          <w:color w:val="ED7D31" w:themeColor="accent2"/>
-          <w:sz w:val="24"/>
-          <w:szCs w:val="24"/>
-        </w:rPr>
-      </w:pPr>
-      <w:r>
-        <w:rPr>
-          <w:color w:val="ED7D31" w:themeColor="accent2"/>
-          <w:sz w:val="24"/>
-          <w:szCs w:val="24"/>
-        </w:rPr>
-        <w:t>Jenkinsfile defines stages in CI/CD Pipeline</w:t>
-      </w:r>
-    </w:p>
-    <w:p>
-      <w:pPr>
-        <w:pStyle w:val="ListParagraph"/>
-        <w:numPr>
-          <w:ilvl w:val="0"/>
-          <w:numId w:val="19"/>
-        </w:numPr>
-        <w:rPr>
-          <w:color w:val="ED7D31" w:themeColor="accent2"/>
-          <w:sz w:val="24"/>
-          <w:szCs w:val="24"/>
-        </w:rPr>
-      </w:pPr>
-      <w:r>
-        <w:rPr>
-          <w:color w:val="ED7D31" w:themeColor="accent2"/>
-          <w:sz w:val="24"/>
-          <w:szCs w:val="24"/>
-        </w:rPr>
-        <w:t>Jenkinsfile is a text file with Pipeline DSL Syntax</w:t>
-      </w:r>
-    </w:p>
-    <w:p>
-      <w:pPr>
-        <w:pStyle w:val="ListParagraph"/>
-        <w:numPr>
-          <w:ilvl w:val="0"/>
-          <w:numId w:val="19"/>
-        </w:numPr>
-        <w:rPr>
-          <w:color w:val="ED7D31" w:themeColor="accent2"/>
-          <w:sz w:val="24"/>
-          <w:szCs w:val="24"/>
-        </w:rPr>
-      </w:pPr>
-      <w:r>
-        <w:rPr>
-          <w:color w:val="ED7D31" w:themeColor="accent2"/>
-          <w:sz w:val="24"/>
-          <w:szCs w:val="24"/>
-        </w:rPr>
-        <w:t xml:space="preserve">Similar to Groovy </w:t>
-      </w:r>
-    </w:p>
-    <w:p>
-      <w:pPr>
-        <w:pStyle w:val="ListParagraph"/>
-        <w:numPr>
-          <w:ilvl w:val="0"/>
-          <w:numId w:val="19"/>
-        </w:numPr>
-        <w:rPr>
-          <w:color w:val="ED7D31" w:themeColor="accent2"/>
-          <w:sz w:val="24"/>
-          <w:szCs w:val="24"/>
-        </w:rPr>
-      </w:pPr>
-      <w:r>
-        <w:rPr>
-          <w:color w:val="ED7D31" w:themeColor="accent2"/>
-          <w:sz w:val="24"/>
-          <w:szCs w:val="24"/>
-        </w:rPr>
-        <w:t>Two Syntax</w:t>
-      </w:r>
-    </w:p>
-    <w:p>
-      <w:pPr>
-        <w:pStyle w:val="ListParagraph"/>
-        <w:numPr>
-          <w:ilvl w:val="1"/>
-          <w:numId w:val="19"/>
-        </w:numPr>
-        <w:rPr>
-          <w:color w:val="ED7D31" w:themeColor="accent2"/>
-          <w:sz w:val="24"/>
-          <w:szCs w:val="24"/>
-        </w:rPr>
-      </w:pPr>
-      <w:r>
-        <w:rPr>
-          <w:color w:val="ED7D31" w:themeColor="accent2"/>
-          <w:sz w:val="24"/>
-          <w:szCs w:val="24"/>
-        </w:rPr>
-        <w:t>Scripted</w:t>
-      </w:r>
-    </w:p>
-    <w:p>
-      <w:pPr>
-        <w:pStyle w:val="ListParagraph"/>
-        <w:numPr>
-          <w:ilvl w:val="1"/>
-          <w:numId w:val="19"/>
-        </w:numPr>
-        <w:rPr>
-          <w:color w:val="ED7D31" w:themeColor="accent2"/>
-          <w:sz w:val="24"/>
-          <w:szCs w:val="24"/>
-        </w:rPr>
-      </w:pPr>
-      <w:r>
-        <w:rPr>
-          <w:color w:val="ED7D31" w:themeColor="accent2"/>
-          <w:sz w:val="24"/>
-          <w:szCs w:val="24"/>
-        </w:rPr>
-        <w:t>Declarative</w:t>
-      </w:r>
-    </w:p>
-    <w:p>
-      <w:pPr>
+      </w:pPr>
+      <w:r>
         <w:rPr>
           <w:b/>
           <w:bCs/>
@@ -4371,8 +4027,299 @@
           <w:sz w:val="28"/>
           <w:szCs w:val="28"/>
         </w:rPr>
-      </w:pPr>
-      <w:r>
+        <w:t>Plugins Installation</w:t>
+      </w:r>
+    </w:p>
+    <w:p>
+      <w:pPr>
+        <w:pStyle w:val="ListParagraph"/>
+        <w:numPr>
+          <w:ilvl w:val="0"/>
+          <w:numId w:val="18"/>
+        </w:numPr>
+        <w:rPr>
+          <w:sz w:val="24"/>
+          <w:szCs w:val="24"/>
+        </w:rPr>
+      </w:pPr>
+      <w:r>
+        <w:rPr>
+          <w:sz w:val="24"/>
+          <w:szCs w:val="24"/>
+        </w:rPr>
+        <w:t>Nexus</w:t>
+      </w:r>
+    </w:p>
+    <w:p>
+      <w:pPr>
+        <w:pStyle w:val="ListParagraph"/>
+        <w:numPr>
+          <w:ilvl w:val="0"/>
+          <w:numId w:val="18"/>
+        </w:numPr>
+        <w:rPr>
+          <w:sz w:val="24"/>
+          <w:szCs w:val="24"/>
+        </w:rPr>
+      </w:pPr>
+      <w:proofErr w:type="spellStart"/>
+      <w:r>
+        <w:rPr>
+          <w:sz w:val="24"/>
+          <w:szCs w:val="24"/>
+        </w:rPr>
+        <w:t>Sonarqube</w:t>
+      </w:r>
+      <w:proofErr w:type="spellEnd"/>
+    </w:p>
+    <w:p>
+      <w:pPr>
+        <w:pStyle w:val="ListParagraph"/>
+        <w:numPr>
+          <w:ilvl w:val="0"/>
+          <w:numId w:val="18"/>
+        </w:numPr>
+        <w:rPr>
+          <w:sz w:val="24"/>
+          <w:szCs w:val="24"/>
+        </w:rPr>
+      </w:pPr>
+      <w:r>
+        <w:rPr>
+          <w:sz w:val="24"/>
+          <w:szCs w:val="24"/>
+        </w:rPr>
+        <w:t>Git</w:t>
+      </w:r>
+    </w:p>
+    <w:p>
+      <w:pPr>
+        <w:pStyle w:val="ListParagraph"/>
+        <w:numPr>
+          <w:ilvl w:val="0"/>
+          <w:numId w:val="18"/>
+        </w:numPr>
+        <w:rPr>
+          <w:sz w:val="24"/>
+          <w:szCs w:val="24"/>
+        </w:rPr>
+      </w:pPr>
+      <w:r>
+        <w:rPr>
+          <w:sz w:val="24"/>
+          <w:szCs w:val="24"/>
+        </w:rPr>
+        <w:t xml:space="preserve">Pipeline Maven Integration </w:t>
+      </w:r>
+    </w:p>
+    <w:p>
+      <w:pPr>
+        <w:pStyle w:val="ListParagraph"/>
+        <w:numPr>
+          <w:ilvl w:val="0"/>
+          <w:numId w:val="18"/>
+        </w:numPr>
+        <w:rPr>
+          <w:sz w:val="24"/>
+          <w:szCs w:val="24"/>
+        </w:rPr>
+      </w:pPr>
+      <w:proofErr w:type="spellStart"/>
+      <w:r>
+        <w:rPr>
+          <w:sz w:val="24"/>
+          <w:szCs w:val="24"/>
+        </w:rPr>
+        <w:t>BuildTimeStamp</w:t>
+      </w:r>
+      <w:proofErr w:type="spellEnd"/>
+    </w:p>
+    <w:p>
+      <w:pPr>
+        <w:rPr>
+          <w:sz w:val="24"/>
+          <w:szCs w:val="24"/>
+        </w:rPr>
+      </w:pPr>
+      <w:r>
+        <w:rPr>
+          <w:sz w:val="24"/>
+          <w:szCs w:val="24"/>
+        </w:rPr>
+        <w:lastRenderedPageBreak/>
+        <w:t xml:space="preserve">Go to Manage Jenkins </w:t>
+      </w:r>
+      <w:r>
+        <w:rPr>
+          <w:sz w:val="24"/>
+          <w:szCs w:val="24"/>
+        </w:rPr>
+        <w:sym w:font="Wingdings" w:char="F0E0"/>
+      </w:r>
+      <w:r>
+        <w:rPr>
+          <w:sz w:val="24"/>
+          <w:szCs w:val="24"/>
+        </w:rPr>
+        <w:t xml:space="preserve"> Manage Plugins </w:t>
+      </w:r>
+      <w:r>
+        <w:rPr>
+          <w:sz w:val="24"/>
+          <w:szCs w:val="24"/>
+        </w:rPr>
+        <w:sym w:font="Wingdings" w:char="F0E0"/>
+      </w:r>
+      <w:r>
+        <w:rPr>
+          <w:sz w:val="24"/>
+          <w:szCs w:val="24"/>
+        </w:rPr>
+        <w:t xml:space="preserve"> Click on Available </w:t>
+      </w:r>
+      <w:r>
+        <w:rPr>
+          <w:sz w:val="24"/>
+          <w:szCs w:val="24"/>
+        </w:rPr>
+        <w:sym w:font="Wingdings" w:char="F0E0"/>
+      </w:r>
+      <w:r>
+        <w:rPr>
+          <w:sz w:val="24"/>
+          <w:szCs w:val="24"/>
+        </w:rPr>
+        <w:t xml:space="preserve"> Search for “Nexus” and </w:t>
+      </w:r>
+    </w:p>
+    <w:p>
+      <w:pPr>
+        <w:rPr>
+          <w:sz w:val="24"/>
+          <w:szCs w:val="24"/>
+        </w:rPr>
+      </w:pPr>
+      <w:r>
+        <w:rPr>
+          <w:sz w:val="24"/>
+          <w:szCs w:val="24"/>
+        </w:rPr>
+        <w:t xml:space="preserve">Select “Nexus artifact uploader” </w:t>
+      </w:r>
+      <w:r>
+        <w:rPr>
+          <w:sz w:val="24"/>
+          <w:szCs w:val="24"/>
+        </w:rPr>
+        <w:sym w:font="Wingdings" w:char="F0E0"/>
+      </w:r>
+      <w:r>
+        <w:rPr>
+          <w:sz w:val="24"/>
+          <w:szCs w:val="24"/>
+        </w:rPr>
+        <w:t xml:space="preserve"> Search for “</w:t>
+      </w:r>
+      <w:proofErr w:type="spellStart"/>
+      <w:r>
+        <w:rPr>
+          <w:sz w:val="24"/>
+          <w:szCs w:val="24"/>
+        </w:rPr>
+        <w:t>Sonarqube</w:t>
+      </w:r>
+      <w:proofErr w:type="spellEnd"/>
+      <w:r>
+        <w:rPr>
+          <w:sz w:val="24"/>
+          <w:szCs w:val="24"/>
+        </w:rPr>
+        <w:t xml:space="preserve"> scanner” </w:t>
+      </w:r>
+      <w:r>
+        <w:rPr>
+          <w:sz w:val="24"/>
+          <w:szCs w:val="24"/>
+        </w:rPr>
+        <w:sym w:font="Wingdings" w:char="F0E0"/>
+      </w:r>
+      <w:r>
+        <w:rPr>
+          <w:sz w:val="24"/>
+          <w:szCs w:val="24"/>
+        </w:rPr>
+        <w:t xml:space="preserve"> Search for “</w:t>
+      </w:r>
+      <w:proofErr w:type="spellStart"/>
+      <w:r>
+        <w:rPr>
+          <w:sz w:val="24"/>
+          <w:szCs w:val="24"/>
+        </w:rPr>
+        <w:t>Buildtimestamp</w:t>
+      </w:r>
+      <w:proofErr w:type="spellEnd"/>
+      <w:r>
+        <w:rPr>
+          <w:sz w:val="24"/>
+          <w:szCs w:val="24"/>
+        </w:rPr>
+        <w:t xml:space="preserve">” </w:t>
+      </w:r>
+      <w:r>
+        <w:rPr>
+          <w:sz w:val="24"/>
+          <w:szCs w:val="24"/>
+        </w:rPr>
+        <w:sym w:font="Wingdings" w:char="F0E0"/>
+      </w:r>
+      <w:r>
+        <w:rPr>
+          <w:sz w:val="24"/>
+          <w:szCs w:val="24"/>
+        </w:rPr>
+        <w:t xml:space="preserve"> Search for “Pipeline Maven Integration” </w:t>
+      </w:r>
+      <w:r>
+        <w:rPr>
+          <w:sz w:val="24"/>
+          <w:szCs w:val="24"/>
+        </w:rPr>
+        <w:sym w:font="Wingdings" w:char="F0E0"/>
+      </w:r>
+      <w:r>
+        <w:rPr>
+          <w:sz w:val="24"/>
+          <w:szCs w:val="24"/>
+        </w:rPr>
+        <w:t xml:space="preserve"> last one “Pipeline utility steps”</w:t>
+      </w:r>
+    </w:p>
+    <w:p>
+      <w:pPr>
+        <w:rPr>
+          <w:sz w:val="24"/>
+          <w:szCs w:val="24"/>
+        </w:rPr>
+      </w:pPr>
+    </w:p>
+    <w:p>
+      <w:pPr>
+        <w:rPr>
+          <w:sz w:val="24"/>
+          <w:szCs w:val="24"/>
+        </w:rPr>
+      </w:pPr>
+      <w:r>
+        <w:rPr>
+          <w:sz w:val="24"/>
+          <w:szCs w:val="24"/>
+        </w:rPr>
+        <w:t>Click on “Install without restart”</w:t>
+      </w:r>
+    </w:p>
+    <w:p>
+      <w:pPr>
         <w:rPr>
           <w:b/>
           <w:bCs/>
@@ -4380,6 +4327,198 @@
           <w:sz w:val="28"/>
           <w:szCs w:val="28"/>
         </w:rPr>
+      </w:pPr>
+      <w:r>
+        <w:rPr>
+          <w:b/>
+          <w:bCs/>
+          <w:color w:val="00B0F0"/>
+          <w:sz w:val="28"/>
+          <w:szCs w:val="28"/>
+        </w:rPr>
+        <w:t>Pipeline As a Code</w:t>
+      </w:r>
+    </w:p>
+    <w:p>
+      <w:pPr>
+        <w:pStyle w:val="ListParagraph"/>
+        <w:numPr>
+          <w:ilvl w:val="0"/>
+          <w:numId w:val="19"/>
+        </w:numPr>
+        <w:rPr>
+          <w:color w:val="ED7D31" w:themeColor="accent2"/>
+          <w:sz w:val="24"/>
+          <w:szCs w:val="24"/>
+        </w:rPr>
+      </w:pPr>
+      <w:r>
+        <w:rPr>
+          <w:color w:val="ED7D31" w:themeColor="accent2"/>
+          <w:sz w:val="24"/>
+          <w:szCs w:val="24"/>
+        </w:rPr>
+        <w:t xml:space="preserve">Automate pipeline setup with </w:t>
+      </w:r>
+      <w:r>
+        <w:rPr>
+          <w:color w:val="7030A0"/>
+          <w:sz w:val="24"/>
+          <w:szCs w:val="24"/>
+        </w:rPr>
+        <w:t>Jenkinsfile</w:t>
+      </w:r>
+    </w:p>
+    <w:p>
+      <w:pPr>
+        <w:pStyle w:val="ListParagraph"/>
+        <w:numPr>
+          <w:ilvl w:val="0"/>
+          <w:numId w:val="19"/>
+        </w:numPr>
+        <w:rPr>
+          <w:color w:val="ED7D31" w:themeColor="accent2"/>
+          <w:sz w:val="24"/>
+          <w:szCs w:val="24"/>
+        </w:rPr>
+      </w:pPr>
+      <w:r>
+        <w:rPr>
+          <w:color w:val="ED7D31" w:themeColor="accent2"/>
+          <w:sz w:val="24"/>
+          <w:szCs w:val="24"/>
+        </w:rPr>
+        <w:t>Jenkinsfile defines stages in CI/CD Pipeline</w:t>
+      </w:r>
+    </w:p>
+    <w:p>
+      <w:pPr>
+        <w:pStyle w:val="ListParagraph"/>
+        <w:numPr>
+          <w:ilvl w:val="0"/>
+          <w:numId w:val="19"/>
+        </w:numPr>
+        <w:rPr>
+          <w:color w:val="ED7D31" w:themeColor="accent2"/>
+          <w:sz w:val="24"/>
+          <w:szCs w:val="24"/>
+        </w:rPr>
+      </w:pPr>
+      <w:r>
+        <w:rPr>
+          <w:color w:val="ED7D31" w:themeColor="accent2"/>
+          <w:sz w:val="24"/>
+          <w:szCs w:val="24"/>
+        </w:rPr>
+        <w:t>Jenkinsfile is a text file with Pipeline DSL Syntax</w:t>
+      </w:r>
+    </w:p>
+    <w:p>
+      <w:pPr>
+        <w:pStyle w:val="ListParagraph"/>
+        <w:numPr>
+          <w:ilvl w:val="0"/>
+          <w:numId w:val="19"/>
+        </w:numPr>
+        <w:rPr>
+          <w:color w:val="ED7D31" w:themeColor="accent2"/>
+          <w:sz w:val="24"/>
+          <w:szCs w:val="24"/>
+        </w:rPr>
+      </w:pPr>
+      <w:r>
+        <w:rPr>
+          <w:color w:val="ED7D31" w:themeColor="accent2"/>
+          <w:sz w:val="24"/>
+          <w:szCs w:val="24"/>
+        </w:rPr>
+        <w:t xml:space="preserve">Similar to Groovy </w:t>
+      </w:r>
+    </w:p>
+    <w:p>
+      <w:pPr>
+        <w:pStyle w:val="ListParagraph"/>
+        <w:numPr>
+          <w:ilvl w:val="0"/>
+          <w:numId w:val="19"/>
+        </w:numPr>
+        <w:rPr>
+          <w:color w:val="ED7D31" w:themeColor="accent2"/>
+          <w:sz w:val="24"/>
+          <w:szCs w:val="24"/>
+        </w:rPr>
+      </w:pPr>
+      <w:r>
+        <w:rPr>
+          <w:color w:val="ED7D31" w:themeColor="accent2"/>
+          <w:sz w:val="24"/>
+          <w:szCs w:val="24"/>
+        </w:rPr>
+        <w:t>Two Syntax</w:t>
+      </w:r>
+    </w:p>
+    <w:p>
+      <w:pPr>
+        <w:pStyle w:val="ListParagraph"/>
+        <w:numPr>
+          <w:ilvl w:val="1"/>
+          <w:numId w:val="19"/>
+        </w:numPr>
+        <w:rPr>
+          <w:color w:val="ED7D31" w:themeColor="accent2"/>
+          <w:sz w:val="24"/>
+          <w:szCs w:val="24"/>
+        </w:rPr>
+      </w:pPr>
+      <w:r>
+        <w:rPr>
+          <w:color w:val="ED7D31" w:themeColor="accent2"/>
+          <w:sz w:val="24"/>
+          <w:szCs w:val="24"/>
+        </w:rPr>
+        <w:t>Scripted</w:t>
+      </w:r>
+    </w:p>
+    <w:p>
+      <w:pPr>
+        <w:pStyle w:val="ListParagraph"/>
+        <w:numPr>
+          <w:ilvl w:val="1"/>
+          <w:numId w:val="19"/>
+        </w:numPr>
+        <w:rPr>
+          <w:color w:val="ED7D31" w:themeColor="accent2"/>
+          <w:sz w:val="24"/>
+          <w:szCs w:val="24"/>
+        </w:rPr>
+      </w:pPr>
+      <w:r>
+        <w:rPr>
+          <w:color w:val="ED7D31" w:themeColor="accent2"/>
+          <w:sz w:val="24"/>
+          <w:szCs w:val="24"/>
+        </w:rPr>
+        <w:t>Declarative</w:t>
+      </w:r>
+    </w:p>
+    <w:p>
+      <w:pPr>
+        <w:rPr>
+          <w:b/>
+          <w:bCs/>
+          <w:color w:val="00B0F0"/>
+          <w:sz w:val="28"/>
+          <w:szCs w:val="28"/>
+        </w:rPr>
+      </w:pPr>
+      <w:r>
+        <w:rPr>
+          <w:b/>
+          <w:bCs/>
+          <w:color w:val="00B0F0"/>
+          <w:sz w:val="28"/>
+          <w:szCs w:val="28"/>
+        </w:rPr>
         <w:t>Pipeline Concept</w:t>
       </w:r>
     </w:p>
@@ -4517,6 +4656,7 @@
         <w:rPr>
           <w:noProof/>
         </w:rPr>
+        <w:lastRenderedPageBreak/>
         <w:drawing>
           <wp:inline distT="0" distB="0" distL="0" distR="0" wp14:anchorId="60CBBC6B" wp14:editId="1D6390C1">
             <wp:extent cx="4067175" cy="4295775"/>
@@ -4572,7 +4712,6 @@
           <w:sz w:val="28"/>
           <w:szCs w:val="28"/>
         </w:rPr>
-        <w:lastRenderedPageBreak/>
         <w:t>Pipeline block</w:t>
       </w:r>
     </w:p>
@@ -4684,6 +4823,7 @@
         <w:rPr>
           <w:noProof/>
         </w:rPr>
+        <w:lastRenderedPageBreak/>
         <w:drawing>
           <wp:inline distT="0" distB="0" distL="0" distR="0" wp14:anchorId="6D5B4446" wp14:editId="1FA61C7C">
             <wp:extent cx="2714625" cy="3200400"/>
@@ -4805,7 +4945,6 @@
           <w:sz w:val="28"/>
           <w:szCs w:val="28"/>
         </w:rPr>
-        <w:lastRenderedPageBreak/>
         <w:t>Pipeline components with details</w:t>
       </w:r>
     </w:p>
@@ -4834,6 +4973,7 @@
         <w:rPr>
           <w:noProof/>
         </w:rPr>
+        <w:lastRenderedPageBreak/>
         <w:drawing>
           <wp:inline distT="0" distB="0" distL="0" distR="0" wp14:anchorId="52A2A3AD" wp14:editId="19B66183">
             <wp:extent cx="4000500" cy="4314825"/>
@@ -4974,6 +5114,7 @@
           <w:sz w:val="24"/>
           <w:szCs w:val="24"/>
         </w:rPr>
+        <w:lastRenderedPageBreak/>
         <w:tab/>
       </w:r>
       <w:r>
@@ -5344,27 +5485,27 @@
           <w:sz w:val="28"/>
           <w:szCs w:val="28"/>
         </w:rPr>
+        <w:t>SonarQube Tools installation in Jenkins</w:t>
+      </w:r>
+    </w:p>
+    <w:p>
+      <w:pPr>
+        <w:pStyle w:val="ListParagraph"/>
+        <w:numPr>
+          <w:ilvl w:val="0"/>
+          <w:numId w:val="21"/>
+        </w:numPr>
+        <w:rPr>
+          <w:sz w:val="24"/>
+          <w:szCs w:val="24"/>
+        </w:rPr>
+      </w:pPr>
+      <w:r>
+        <w:rPr>
+          <w:sz w:val="24"/>
+          <w:szCs w:val="24"/>
+        </w:rPr>
         <w:lastRenderedPageBreak/>
-        <w:t>SonarQube Tools installation in Jenkins</w:t>
-      </w:r>
-    </w:p>
-    <w:p>
-      <w:pPr>
-        <w:pStyle w:val="ListParagraph"/>
-        <w:numPr>
-          <w:ilvl w:val="0"/>
-          <w:numId w:val="21"/>
-        </w:numPr>
-        <w:rPr>
-          <w:sz w:val="24"/>
-          <w:szCs w:val="24"/>
-        </w:rPr>
-      </w:pPr>
-      <w:r>
-        <w:rPr>
-          <w:sz w:val="24"/>
-          <w:szCs w:val="24"/>
-        </w:rPr>
         <w:t xml:space="preserve">Go to “Manage Jenkins” </w:t>
       </w:r>
       <w:r>
@@ -5940,6 +6081,616 @@
         </w:rPr>
         <w:t>”</w:t>
       </w:r>
+    </w:p>
+    <w:p>
+      <w:pPr>
+        <w:rPr>
+          <w:sz w:val="24"/>
+          <w:szCs w:val="24"/>
+        </w:rPr>
+      </w:pPr>
+    </w:p>
+    <w:p>
+      <w:pPr>
+        <w:rPr>
+          <w:rStyle w:val="Hyperlink"/>
+          <w:sz w:val="24"/>
+          <w:szCs w:val="24"/>
+        </w:rPr>
+      </w:pPr>
+      <w:r>
+        <w:rPr>
+          <w:sz w:val="24"/>
+          <w:szCs w:val="24"/>
+        </w:rPr>
+        <w:fldChar w:fldCharType="begin"/>
+      </w:r>
+      <w:r>
+        <w:rPr>
+          <w:sz w:val="24"/>
+          <w:szCs w:val="24"/>
+        </w:rPr>
+        <w:instrText xml:space="preserve"> HYPERLINK "https://www.jenkins.io/doc/pipeline/steps/sonar/" </w:instrText>
+      </w:r>
+      <w:r>
+        <w:rPr>
+          <w:sz w:val="24"/>
+          <w:szCs w:val="24"/>
+        </w:rPr>
+      </w:r>
+      <w:r>
+        <w:rPr>
+          <w:sz w:val="24"/>
+          <w:szCs w:val="24"/>
+        </w:rPr>
+        <w:fldChar w:fldCharType="separate"/>
+      </w:r>
+      <w:r>
+        <w:rPr>
+          <w:rStyle w:val="Hyperlink"/>
+          <w:sz w:val="24"/>
+          <w:szCs w:val="24"/>
+        </w:rPr>
+        <w:t>https://www.jenkins.io/doc/pipeline/</w:t>
+      </w:r>
+      <w:r>
+        <w:rPr>
+          <w:rStyle w:val="Hyperlink"/>
+          <w:sz w:val="24"/>
+          <w:szCs w:val="24"/>
+        </w:rPr>
+        <w:t>s</w:t>
+      </w:r>
+      <w:r>
+        <w:rPr>
+          <w:rStyle w:val="Hyperlink"/>
+          <w:sz w:val="24"/>
+          <w:szCs w:val="24"/>
+        </w:rPr>
+        <w:t>teps/sonar/</w:t>
+      </w:r>
+    </w:p>
+    <w:p>
+      <w:pPr>
+        <w:rPr>
+          <w:sz w:val="24"/>
+          <w:szCs w:val="24"/>
+        </w:rPr>
+      </w:pPr>
+      <w:r>
+        <w:rPr>
+          <w:sz w:val="24"/>
+          <w:szCs w:val="24"/>
+        </w:rPr>
+        <w:fldChar w:fldCharType="end"/>
+      </w:r>
+    </w:p>
+    <w:p>
+      <w:pPr>
+        <w:rPr>
+          <w:b/>
+          <w:bCs/>
+          <w:color w:val="00B0F0"/>
+          <w:sz w:val="28"/>
+          <w:szCs w:val="28"/>
+        </w:rPr>
+      </w:pPr>
+      <w:r>
+        <w:rPr>
+          <w:b/>
+          <w:bCs/>
+          <w:color w:val="00B0F0"/>
+          <w:sz w:val="28"/>
+          <w:szCs w:val="28"/>
+        </w:rPr>
+        <w:t>Quality Gates in SonarQube</w:t>
+      </w:r>
+    </w:p>
+    <w:p>
+      <w:pPr>
+        <w:pStyle w:val="ListParagraph"/>
+        <w:numPr>
+          <w:ilvl w:val="0"/>
+          <w:numId w:val="21"/>
+        </w:numPr>
+        <w:rPr>
+          <w:sz w:val="24"/>
+          <w:szCs w:val="24"/>
+        </w:rPr>
+      </w:pPr>
+      <w:proofErr w:type="gramStart"/>
+      <w:r>
+        <w:rPr>
+          <w:sz w:val="24"/>
+          <w:szCs w:val="24"/>
+        </w:rPr>
+        <w:t>Lets</w:t>
+      </w:r>
+      <w:proofErr w:type="gramEnd"/>
+      <w:r>
+        <w:rPr>
+          <w:sz w:val="24"/>
+          <w:szCs w:val="24"/>
+        </w:rPr>
+        <w:t xml:space="preserve"> create gate for our SonarQube project</w:t>
+      </w:r>
+    </w:p>
+    <w:p>
+      <w:pPr>
+        <w:pStyle w:val="ListParagraph"/>
+        <w:numPr>
+          <w:ilvl w:val="0"/>
+          <w:numId w:val="21"/>
+        </w:numPr>
+        <w:rPr>
+          <w:sz w:val="24"/>
+          <w:szCs w:val="24"/>
+        </w:rPr>
+      </w:pPr>
+      <w:r>
+        <w:rPr>
+          <w:sz w:val="24"/>
+          <w:szCs w:val="24"/>
+        </w:rPr>
+        <w:t>Login to SonarQube server</w:t>
+      </w:r>
+    </w:p>
+    <w:p>
+      <w:pPr>
+        <w:pStyle w:val="ListParagraph"/>
+        <w:numPr>
+          <w:ilvl w:val="0"/>
+          <w:numId w:val="21"/>
+        </w:numPr>
+        <w:rPr>
+          <w:sz w:val="24"/>
+          <w:szCs w:val="24"/>
+        </w:rPr>
+      </w:pPr>
+      <w:r>
+        <w:rPr>
+          <w:sz w:val="24"/>
+          <w:szCs w:val="24"/>
+        </w:rPr>
+        <w:t>Go to Quality Gates option on the top</w:t>
+      </w:r>
+    </w:p>
+    <w:p>
+      <w:pPr>
+        <w:pStyle w:val="ListParagraph"/>
+        <w:numPr>
+          <w:ilvl w:val="0"/>
+          <w:numId w:val="21"/>
+        </w:numPr>
+        <w:rPr>
+          <w:sz w:val="24"/>
+          <w:szCs w:val="24"/>
+        </w:rPr>
+      </w:pPr>
+      <w:r>
+        <w:rPr>
+          <w:sz w:val="24"/>
+          <w:szCs w:val="24"/>
+        </w:rPr>
+        <w:t xml:space="preserve">Create a Quality Gate – give any name </w:t>
+      </w:r>
+      <w:proofErr w:type="spellStart"/>
+      <w:r>
+        <w:rPr>
+          <w:sz w:val="24"/>
+          <w:szCs w:val="24"/>
+        </w:rPr>
+        <w:t>e.g</w:t>
+      </w:r>
+      <w:proofErr w:type="spellEnd"/>
+      <w:r>
+        <w:rPr>
+          <w:sz w:val="24"/>
+          <w:szCs w:val="24"/>
+        </w:rPr>
+        <w:t>: “</w:t>
+      </w:r>
+      <w:proofErr w:type="spellStart"/>
+      <w:r>
+        <w:rPr>
+          <w:sz w:val="24"/>
+          <w:szCs w:val="24"/>
+        </w:rPr>
+        <w:t>sscademy</w:t>
+      </w:r>
+      <w:proofErr w:type="spellEnd"/>
+      <w:r>
+        <w:rPr>
+          <w:sz w:val="24"/>
+          <w:szCs w:val="24"/>
+        </w:rPr>
+        <w:t>-QG”</w:t>
+      </w:r>
+    </w:p>
+    <w:p>
+      <w:pPr>
+        <w:pStyle w:val="ListParagraph"/>
+        <w:numPr>
+          <w:ilvl w:val="0"/>
+          <w:numId w:val="21"/>
+        </w:numPr>
+        <w:rPr>
+          <w:sz w:val="24"/>
+          <w:szCs w:val="24"/>
+        </w:rPr>
+      </w:pPr>
+      <w:r>
+        <w:rPr>
+          <w:sz w:val="24"/>
+          <w:szCs w:val="24"/>
+        </w:rPr>
+        <w:t xml:space="preserve">Click “Add condition” </w:t>
+      </w:r>
+      <w:r>
+        <w:rPr>
+          <w:sz w:val="24"/>
+          <w:szCs w:val="24"/>
+        </w:rPr>
+        <w:sym w:font="Wingdings" w:char="F0E0"/>
+      </w:r>
+      <w:r>
+        <w:rPr>
+          <w:sz w:val="24"/>
+          <w:szCs w:val="24"/>
+        </w:rPr>
+        <w:t xml:space="preserve"> select “On overall Code”</w:t>
+      </w:r>
+    </w:p>
+    <w:p>
+      <w:pPr>
+        <w:pStyle w:val="ListParagraph"/>
+        <w:numPr>
+          <w:ilvl w:val="0"/>
+          <w:numId w:val="21"/>
+        </w:numPr>
+        <w:rPr>
+          <w:sz w:val="24"/>
+          <w:szCs w:val="24"/>
+        </w:rPr>
+      </w:pPr>
+      <w:r>
+        <w:rPr>
+          <w:sz w:val="24"/>
+          <w:szCs w:val="24"/>
+        </w:rPr>
+        <w:t xml:space="preserve">Select metrics </w:t>
+      </w:r>
+      <w:r>
+        <w:rPr>
+          <w:sz w:val="24"/>
+          <w:szCs w:val="24"/>
+        </w:rPr>
+        <w:sym w:font="Wingdings" w:char="F0E0"/>
+      </w:r>
+      <w:r>
+        <w:rPr>
+          <w:sz w:val="24"/>
+          <w:szCs w:val="24"/>
+        </w:rPr>
+        <w:t xml:space="preserve"> “Bugs” </w:t>
+      </w:r>
+      <w:r>
+        <w:rPr>
+          <w:sz w:val="24"/>
+          <w:szCs w:val="24"/>
+        </w:rPr>
+        <w:sym w:font="Wingdings" w:char="F0E0"/>
+      </w:r>
+      <w:r>
+        <w:rPr>
+          <w:sz w:val="24"/>
+          <w:szCs w:val="24"/>
+        </w:rPr>
+        <w:t xml:space="preserve"> Give “60”</w:t>
+      </w:r>
+    </w:p>
+    <w:p>
+      <w:pPr>
+        <w:pStyle w:val="ListParagraph"/>
+        <w:numPr>
+          <w:ilvl w:val="0"/>
+          <w:numId w:val="21"/>
+        </w:numPr>
+        <w:rPr>
+          <w:sz w:val="24"/>
+          <w:szCs w:val="24"/>
+        </w:rPr>
+      </w:pPr>
+      <w:r>
+        <w:rPr>
+          <w:sz w:val="24"/>
+          <w:szCs w:val="24"/>
+        </w:rPr>
+        <w:t>Click Add condition</w:t>
+      </w:r>
+    </w:p>
+    <w:p>
+      <w:pPr>
+        <w:pStyle w:val="ListParagraph"/>
+        <w:numPr>
+          <w:ilvl w:val="0"/>
+          <w:numId w:val="21"/>
+        </w:numPr>
+        <w:rPr>
+          <w:sz w:val="24"/>
+          <w:szCs w:val="24"/>
+        </w:rPr>
+      </w:pPr>
+      <w:r>
+        <w:rPr>
+          <w:sz w:val="24"/>
+          <w:szCs w:val="24"/>
+        </w:rPr>
+        <w:t xml:space="preserve">Come to “Project” option on SonarQube </w:t>
+      </w:r>
+    </w:p>
+    <w:p>
+      <w:pPr>
+        <w:pStyle w:val="ListParagraph"/>
+        <w:numPr>
+          <w:ilvl w:val="0"/>
+          <w:numId w:val="21"/>
+        </w:numPr>
+        <w:rPr>
+          <w:sz w:val="24"/>
+          <w:szCs w:val="24"/>
+        </w:rPr>
+      </w:pPr>
+      <w:r>
+        <w:rPr>
+          <w:sz w:val="24"/>
+          <w:szCs w:val="24"/>
+        </w:rPr>
+        <w:lastRenderedPageBreak/>
+        <w:t>Click on our project</w:t>
+      </w:r>
+    </w:p>
+    <w:p>
+      <w:pPr>
+        <w:pStyle w:val="ListParagraph"/>
+        <w:numPr>
+          <w:ilvl w:val="0"/>
+          <w:numId w:val="21"/>
+        </w:numPr>
+        <w:rPr>
+          <w:sz w:val="24"/>
+          <w:szCs w:val="24"/>
+        </w:rPr>
+      </w:pPr>
+      <w:r>
+        <w:rPr>
+          <w:sz w:val="24"/>
+          <w:szCs w:val="24"/>
+        </w:rPr>
+        <w:t>Go to “Project settings”</w:t>
+      </w:r>
+    </w:p>
+    <w:p>
+      <w:pPr>
+        <w:pStyle w:val="ListParagraph"/>
+        <w:numPr>
+          <w:ilvl w:val="0"/>
+          <w:numId w:val="21"/>
+        </w:numPr>
+        <w:rPr>
+          <w:sz w:val="24"/>
+          <w:szCs w:val="24"/>
+        </w:rPr>
+      </w:pPr>
+      <w:r>
+        <w:rPr>
+          <w:sz w:val="24"/>
+          <w:szCs w:val="24"/>
+        </w:rPr>
+        <w:t>Click on “Quality gate”</w:t>
+      </w:r>
+    </w:p>
+    <w:p>
+      <w:pPr>
+        <w:pStyle w:val="ListParagraph"/>
+        <w:numPr>
+          <w:ilvl w:val="0"/>
+          <w:numId w:val="21"/>
+        </w:numPr>
+        <w:rPr>
+          <w:sz w:val="24"/>
+          <w:szCs w:val="24"/>
+        </w:rPr>
+      </w:pPr>
+      <w:r>
+        <w:rPr>
+          <w:sz w:val="24"/>
+          <w:szCs w:val="24"/>
+        </w:rPr>
+        <w:t>Select the newly created Quality Gate</w:t>
+      </w:r>
+    </w:p>
+    <w:p>
+      <w:pPr>
+        <w:pStyle w:val="ListParagraph"/>
+        <w:numPr>
+          <w:ilvl w:val="0"/>
+          <w:numId w:val="21"/>
+        </w:numPr>
+        <w:rPr>
+          <w:sz w:val="24"/>
+          <w:szCs w:val="24"/>
+        </w:rPr>
+      </w:pPr>
+      <w:r>
+        <w:rPr>
+          <w:sz w:val="24"/>
+          <w:szCs w:val="24"/>
+        </w:rPr>
+        <w:t>Click again on “Project settings”</w:t>
+      </w:r>
+    </w:p>
+    <w:p>
+      <w:pPr>
+        <w:pStyle w:val="ListParagraph"/>
+        <w:numPr>
+          <w:ilvl w:val="0"/>
+          <w:numId w:val="21"/>
+        </w:numPr>
+        <w:rPr>
+          <w:sz w:val="24"/>
+          <w:szCs w:val="24"/>
+        </w:rPr>
+      </w:pPr>
+      <w:r>
+        <w:rPr>
+          <w:sz w:val="24"/>
+          <w:szCs w:val="24"/>
+        </w:rPr>
+        <w:t>Click on “Webhooks”</w:t>
+      </w:r>
+    </w:p>
+    <w:p>
+      <w:pPr>
+        <w:pStyle w:val="ListParagraph"/>
+        <w:numPr>
+          <w:ilvl w:val="0"/>
+          <w:numId w:val="21"/>
+        </w:numPr>
+        <w:rPr>
+          <w:sz w:val="24"/>
+          <w:szCs w:val="24"/>
+        </w:rPr>
+      </w:pPr>
+      <w:r>
+        <w:rPr>
+          <w:sz w:val="24"/>
+          <w:szCs w:val="24"/>
+        </w:rPr>
+        <w:t>Click “Create”</w:t>
+      </w:r>
+    </w:p>
+    <w:p>
+      <w:pPr>
+        <w:pStyle w:val="ListParagraph"/>
+        <w:numPr>
+          <w:ilvl w:val="0"/>
+          <w:numId w:val="21"/>
+        </w:numPr>
+        <w:rPr>
+          <w:sz w:val="24"/>
+          <w:szCs w:val="24"/>
+        </w:rPr>
+      </w:pPr>
+      <w:r>
+        <w:rPr>
+          <w:sz w:val="24"/>
+          <w:szCs w:val="24"/>
+        </w:rPr>
+        <w:t>Give name as “Jenkins-ci-webhooks”</w:t>
+      </w:r>
+    </w:p>
+    <w:p>
+      <w:pPr>
+        <w:pStyle w:val="ListParagraph"/>
+        <w:numPr>
+          <w:ilvl w:val="0"/>
+          <w:numId w:val="21"/>
+        </w:numPr>
+        <w:rPr>
+          <w:sz w:val="24"/>
+          <w:szCs w:val="24"/>
+        </w:rPr>
+      </w:pPr>
+      <w:r>
+        <w:rPr>
+          <w:sz w:val="24"/>
+          <w:szCs w:val="24"/>
+        </w:rPr>
+        <w:t xml:space="preserve">Type URL as </w:t>
+      </w:r>
+      <w:r>
+        <w:rPr>
+          <w:sz w:val="24"/>
+          <w:szCs w:val="24"/>
+        </w:rPr>
+        <w:sym w:font="Wingdings" w:char="F0E0"/>
+      </w:r>
+      <w:r>
+        <w:rPr>
+          <w:sz w:val="24"/>
+          <w:szCs w:val="24"/>
+        </w:rPr>
+        <w:t xml:space="preserve"> </w:t>
+      </w:r>
+      <w:hyperlink r:id="rId31" w:history="1">
+        <w:r>
+          <w:rPr>
+            <w:sz w:val="24"/>
+            <w:szCs w:val="24"/>
+          </w:rPr>
+          <w:t>http://jenkins_public_ip:8080/sonarqube-webhook</w:t>
+        </w:r>
+      </w:hyperlink>
+    </w:p>
+    <w:p>
+      <w:pPr>
+        <w:pStyle w:val="ListParagraph"/>
+        <w:numPr>
+          <w:ilvl w:val="0"/>
+          <w:numId w:val="21"/>
+        </w:numPr>
+        <w:rPr>
+          <w:sz w:val="24"/>
+          <w:szCs w:val="24"/>
+        </w:rPr>
+      </w:pPr>
+      <w:r>
+        <w:rPr>
+          <w:sz w:val="24"/>
+          <w:szCs w:val="24"/>
+        </w:rPr>
+        <w:t>Click Create</w:t>
+      </w:r>
+    </w:p>
+    <w:p>
+      <w:pPr>
+        <w:pStyle w:val="ListParagraph"/>
+        <w:rPr>
+          <w:b/>
+          <w:bCs/>
+          <w:color w:val="00B0F0"/>
+          <w:sz w:val="28"/>
+          <w:szCs w:val="28"/>
+        </w:rPr>
+      </w:pPr>
+    </w:p>
+    <w:p>
+      <w:pPr>
+        <w:rPr>
+          <w:sz w:val="24"/>
+          <w:szCs w:val="24"/>
+        </w:rPr>
+      </w:pPr>
+    </w:p>
+    <w:p>
+      <w:pPr>
+        <w:rPr>
+          <w:sz w:val="24"/>
+          <w:szCs w:val="24"/>
+        </w:rPr>
+      </w:pPr>
+    </w:p>
+    <w:p>
+      <w:pPr>
+        <w:rPr>
+          <w:b/>
+          <w:bCs/>
+          <w:color w:val="00B0F0"/>
+          <w:sz w:val="28"/>
+          <w:szCs w:val="28"/>
+        </w:rPr>
+      </w:pPr>
     </w:p>
     <w:p>
       <w:pPr>
@@ -6574,6 +7325,119 @@
     </w:lvl>
   </w:abstractNum>
   <w:abstractNum w:abstractNumId="4" w15:restartNumberingAfterBreak="0">
+    <w:nsid w:val="19730226"/>
+    <w:multiLevelType w:val="hybridMultilevel"/>
+    <w:tmpl w:val="4F0A9CFA"/>
+    <w:lvl w:ilvl="0" w:tplc="04090001">
+      <w:start w:val="1"/>
+      <w:numFmt w:val="bullet"/>
+      <w:lvlText w:val=""/>
+      <w:lvlJc w:val="left"/>
+      <w:pPr>
+        <w:ind w:left="720" w:hanging="360"/>
+      </w:pPr>
+      <w:rPr>
+        <w:rFonts w:ascii="Symbol" w:hAnsi="Symbol" w:hint="default"/>
+      </w:rPr>
+    </w:lvl>
+    <w:lvl w:ilvl="1" w:tplc="04090003" w:tentative="1">
+      <w:start w:val="1"/>
+      <w:numFmt w:val="bullet"/>
+      <w:lvlText w:val="o"/>
+      <w:lvlJc w:val="left"/>
+      <w:pPr>
+        <w:ind w:left="1440" w:hanging="360"/>
+      </w:pPr>
+      <w:rPr>
+        <w:rFonts w:ascii="Courier New" w:hAnsi="Courier New" w:cs="Courier New" w:hint="default"/>
+      </w:rPr>
+    </w:lvl>
+    <w:lvl w:ilvl="2" w:tplc="04090005" w:tentative="1">
+      <w:start w:val="1"/>
+      <w:numFmt w:val="bullet"/>
+      <w:lvlText w:val=""/>
+      <w:lvlJc w:val="left"/>
+      <w:pPr>
+        <w:ind w:left="2160" w:hanging="360"/>
+      </w:pPr>
+      <w:rPr>
+        <w:rFonts w:ascii="Wingdings" w:hAnsi="Wingdings" w:hint="default"/>
+      </w:rPr>
+    </w:lvl>
+    <w:lvl w:ilvl="3" w:tplc="04090001" w:tentative="1">
+      <w:start w:val="1"/>
+      <w:numFmt w:val="bullet"/>
+      <w:lvlText w:val=""/>
+      <w:lvlJc w:val="left"/>
+      <w:pPr>
+        <w:ind w:left="2880" w:hanging="360"/>
+      </w:pPr>
+      <w:rPr>
+        <w:rFonts w:ascii="Symbol" w:hAnsi="Symbol" w:hint="default"/>
+      </w:rPr>
+    </w:lvl>
+    <w:lvl w:ilvl="4" w:tplc="04090003" w:tentative="1">
+      <w:start w:val="1"/>
+      <w:numFmt w:val="bullet"/>
+      <w:lvlText w:val="o"/>
+      <w:lvlJc w:val="left"/>
+      <w:pPr>
+        <w:ind w:left="3600" w:hanging="360"/>
+      </w:pPr>
+      <w:rPr>
+        <w:rFonts w:ascii="Courier New" w:hAnsi="Courier New" w:cs="Courier New" w:hint="default"/>
+      </w:rPr>
+    </w:lvl>
+    <w:lvl w:ilvl="5" w:tplc="04090005" w:tentative="1">
+      <w:start w:val="1"/>
+      <w:numFmt w:val="bullet"/>
+      <w:lvlText w:val=""/>
+      <w:lvlJc w:val="left"/>
+      <w:pPr>
+        <w:ind w:left="4320" w:hanging="360"/>
+      </w:pPr>
+      <w:rPr>
+        <w:rFonts w:ascii="Wingdings" w:hAnsi="Wingdings" w:hint="default"/>
+      </w:rPr>
+    </w:lvl>
+    <w:lvl w:ilvl="6" w:tplc="04090001" w:tentative="1">
+      <w:start w:val="1"/>
+      <w:numFmt w:val="bullet"/>
+      <w:lvlText w:val=""/>
+      <w:lvlJc w:val="left"/>
+      <w:pPr>
+        <w:ind w:left="5040" w:hanging="360"/>
+      </w:pPr>
+      <w:rPr>
+        <w:rFonts w:ascii="Symbol" w:hAnsi="Symbol" w:hint="default"/>
+      </w:rPr>
+    </w:lvl>
+    <w:lvl w:ilvl="7" w:tplc="04090003" w:tentative="1">
+      <w:start w:val="1"/>
+      <w:numFmt w:val="bullet"/>
+      <w:lvlText w:val="o"/>
+      <w:lvlJc w:val="left"/>
+      <w:pPr>
+        <w:ind w:left="5760" w:hanging="360"/>
+      </w:pPr>
+      <w:rPr>
+        <w:rFonts w:ascii="Courier New" w:hAnsi="Courier New" w:cs="Courier New" w:hint="default"/>
+      </w:rPr>
+    </w:lvl>
+    <w:lvl w:ilvl="8" w:tplc="04090005" w:tentative="1">
+      <w:start w:val="1"/>
+      <w:numFmt w:val="bullet"/>
+      <w:lvlText w:val=""/>
+      <w:lvlJc w:val="left"/>
+      <w:pPr>
+        <w:ind w:left="6480" w:hanging="360"/>
+      </w:pPr>
+      <w:rPr>
+        <w:rFonts w:ascii="Wingdings" w:hAnsi="Wingdings" w:hint="default"/>
+      </w:rPr>
+    </w:lvl>
+  </w:abstractNum>
+  <w:abstractNum w:abstractNumId="5" w15:restartNumberingAfterBreak="0">
     <w:nsid w:val="1BD57B52"/>
     <w:multiLevelType w:val="hybridMultilevel"/>
     <w:tmpl w:val="BE0C77BE"/>
@@ -6686,7 +7550,7 @@
       </w:rPr>
     </w:lvl>
   </w:abstractNum>
-  <w:abstractNum w:abstractNumId="5" w15:restartNumberingAfterBreak="0">
+  <w:abstractNum w:abstractNumId="6" w15:restartNumberingAfterBreak="0">
     <w:nsid w:val="1EA25A52"/>
     <w:multiLevelType w:val="hybridMultilevel"/>
     <w:tmpl w:val="2990DAD0"/>
@@ -6775,7 +7639,7 @@
       </w:pPr>
     </w:lvl>
   </w:abstractNum>
-  <w:abstractNum w:abstractNumId="6" w15:restartNumberingAfterBreak="0">
+  <w:abstractNum w:abstractNumId="7" w15:restartNumberingAfterBreak="0">
     <w:nsid w:val="2AFD6F8C"/>
     <w:multiLevelType w:val="hybridMultilevel"/>
     <w:tmpl w:val="3B00F8C8"/>
@@ -6864,7 +7728,7 @@
       </w:pPr>
     </w:lvl>
   </w:abstractNum>
-  <w:abstractNum w:abstractNumId="7" w15:restartNumberingAfterBreak="0">
+  <w:abstractNum w:abstractNumId="8" w15:restartNumberingAfterBreak="0">
     <w:nsid w:val="339D5E13"/>
     <w:multiLevelType w:val="hybridMultilevel"/>
     <w:tmpl w:val="678E1C96"/>
@@ -6953,7 +7817,7 @@
       </w:pPr>
     </w:lvl>
   </w:abstractNum>
-  <w:abstractNum w:abstractNumId="8" w15:restartNumberingAfterBreak="0">
+  <w:abstractNum w:abstractNumId="9" w15:restartNumberingAfterBreak="0">
     <w:nsid w:val="39664E3D"/>
     <w:multiLevelType w:val="hybridMultilevel"/>
     <w:tmpl w:val="99A4B75C"/>
@@ -7042,7 +7906,7 @@
       </w:pPr>
     </w:lvl>
   </w:abstractNum>
-  <w:abstractNum w:abstractNumId="9" w15:restartNumberingAfterBreak="0">
+  <w:abstractNum w:abstractNumId="10" w15:restartNumberingAfterBreak="0">
     <w:nsid w:val="3A905624"/>
     <w:multiLevelType w:val="hybridMultilevel"/>
     <w:tmpl w:val="D9040B26"/>
@@ -7155,7 +8019,7 @@
       </w:rPr>
     </w:lvl>
   </w:abstractNum>
-  <w:abstractNum w:abstractNumId="10" w15:restartNumberingAfterBreak="0">
+  <w:abstractNum w:abstractNumId="11" w15:restartNumberingAfterBreak="0">
     <w:nsid w:val="50E5389C"/>
     <w:multiLevelType w:val="hybridMultilevel"/>
     <w:tmpl w:val="DB6C4D7A"/>
@@ -7268,7 +8132,7 @@
       </w:rPr>
     </w:lvl>
   </w:abstractNum>
-  <w:abstractNum w:abstractNumId="11" w15:restartNumberingAfterBreak="0">
+  <w:abstractNum w:abstractNumId="12" w15:restartNumberingAfterBreak="0">
     <w:nsid w:val="51311846"/>
     <w:multiLevelType w:val="hybridMultilevel"/>
     <w:tmpl w:val="DA00AF50"/>
@@ -7381,7 +8245,7 @@
       </w:rPr>
     </w:lvl>
   </w:abstractNum>
-  <w:abstractNum w:abstractNumId="12" w15:restartNumberingAfterBreak="0">
+  <w:abstractNum w:abstractNumId="13" w15:restartNumberingAfterBreak="0">
     <w:nsid w:val="56E97EB1"/>
     <w:multiLevelType w:val="hybridMultilevel"/>
     <w:tmpl w:val="1CAEC40C"/>
@@ -7467,7 +8331,7 @@
       </w:pPr>
     </w:lvl>
   </w:abstractNum>
-  <w:abstractNum w:abstractNumId="13" w15:restartNumberingAfterBreak="0">
+  <w:abstractNum w:abstractNumId="14" w15:restartNumberingAfterBreak="0">
     <w:nsid w:val="57384DAE"/>
     <w:multiLevelType w:val="hybridMultilevel"/>
     <w:tmpl w:val="99E0A55E"/>
@@ -7580,7 +8444,7 @@
       </w:rPr>
     </w:lvl>
   </w:abstractNum>
-  <w:abstractNum w:abstractNumId="14" w15:restartNumberingAfterBreak="0">
+  <w:abstractNum w:abstractNumId="15" w15:restartNumberingAfterBreak="0">
     <w:nsid w:val="5A4261B3"/>
     <w:multiLevelType w:val="hybridMultilevel"/>
     <w:tmpl w:val="B480FF5C"/>
@@ -7666,7 +8530,7 @@
       </w:pPr>
     </w:lvl>
   </w:abstractNum>
-  <w:abstractNum w:abstractNumId="15" w15:restartNumberingAfterBreak="0">
+  <w:abstractNum w:abstractNumId="16" w15:restartNumberingAfterBreak="0">
     <w:nsid w:val="5B3B3375"/>
     <w:multiLevelType w:val="hybridMultilevel"/>
     <w:tmpl w:val="5AC0F4B4"/>
@@ -7779,7 +8643,7 @@
       </w:rPr>
     </w:lvl>
   </w:abstractNum>
-  <w:abstractNum w:abstractNumId="16" w15:restartNumberingAfterBreak="0">
+  <w:abstractNum w:abstractNumId="17" w15:restartNumberingAfterBreak="0">
     <w:nsid w:val="5BCB3F29"/>
     <w:multiLevelType w:val="hybridMultilevel"/>
     <w:tmpl w:val="CE8ECD3A"/>
@@ -7868,7 +8732,7 @@
       </w:pPr>
     </w:lvl>
   </w:abstractNum>
-  <w:abstractNum w:abstractNumId="17" w15:restartNumberingAfterBreak="0">
+  <w:abstractNum w:abstractNumId="18" w15:restartNumberingAfterBreak="0">
     <w:nsid w:val="62B04258"/>
     <w:multiLevelType w:val="hybridMultilevel"/>
     <w:tmpl w:val="DA1C0FA6"/>
@@ -7981,7 +8845,7 @@
       </w:rPr>
     </w:lvl>
   </w:abstractNum>
-  <w:abstractNum w:abstractNumId="18" w15:restartNumberingAfterBreak="0">
+  <w:abstractNum w:abstractNumId="19" w15:restartNumberingAfterBreak="0">
     <w:nsid w:val="64DE5641"/>
     <w:multiLevelType w:val="hybridMultilevel"/>
     <w:tmpl w:val="EFC4F26E"/>
@@ -8070,7 +8934,7 @@
       </w:pPr>
     </w:lvl>
   </w:abstractNum>
-  <w:abstractNum w:abstractNumId="19" w15:restartNumberingAfterBreak="0">
+  <w:abstractNum w:abstractNumId="20" w15:restartNumberingAfterBreak="0">
     <w:nsid w:val="66E24962"/>
     <w:multiLevelType w:val="hybridMultilevel"/>
     <w:tmpl w:val="CB807BD2"/>
@@ -8159,7 +9023,7 @@
       </w:pPr>
     </w:lvl>
   </w:abstractNum>
-  <w:abstractNum w:abstractNumId="20" w15:restartNumberingAfterBreak="0">
+  <w:abstractNum w:abstractNumId="21" w15:restartNumberingAfterBreak="0">
     <w:nsid w:val="71BD36CA"/>
     <w:multiLevelType w:val="hybridMultilevel"/>
     <w:tmpl w:val="48927772"/>
@@ -8248,7 +9112,7 @@
       </w:pPr>
     </w:lvl>
   </w:abstractNum>
-  <w:abstractNum w:abstractNumId="21" w15:restartNumberingAfterBreak="0">
+  <w:abstractNum w:abstractNumId="22" w15:restartNumberingAfterBreak="0">
     <w:nsid w:val="7B8E3C9D"/>
     <w:multiLevelType w:val="hybridMultilevel"/>
     <w:tmpl w:val="15C20442"/>
@@ -8338,70 +9202,73 @@
     </w:lvl>
   </w:abstractNum>
   <w:num w:numId="1" w16cid:durableId="1910650078">
-    <w:abstractNumId w:val="16"/>
+    <w:abstractNumId w:val="17"/>
   </w:num>
   <w:num w:numId="2" w16cid:durableId="1327441203">
-    <w:abstractNumId w:val="8"/>
+    <w:abstractNumId w:val="9"/>
   </w:num>
   <w:num w:numId="3" w16cid:durableId="1276787048">
-    <w:abstractNumId w:val="9"/>
+    <w:abstractNumId w:val="10"/>
   </w:num>
   <w:num w:numId="4" w16cid:durableId="1338653222">
-    <w:abstractNumId w:val="19"/>
+    <w:abstractNumId w:val="20"/>
   </w:num>
   <w:num w:numId="5" w16cid:durableId="633945853">
-    <w:abstractNumId w:val="20"/>
+    <w:abstractNumId w:val="21"/>
   </w:num>
   <w:num w:numId="6" w16cid:durableId="1319455784">
-    <w:abstractNumId w:val="12"/>
+    <w:abstractNumId w:val="13"/>
   </w:num>
   <w:num w:numId="7" w16cid:durableId="747851799">
-    <w:abstractNumId w:val="10"/>
+    <w:abstractNumId w:val="11"/>
   </w:num>
   <w:num w:numId="8" w16cid:durableId="1842309649">
-    <w:abstractNumId w:val="14"/>
+    <w:abstractNumId w:val="15"/>
   </w:num>
   <w:num w:numId="9" w16cid:durableId="564876096">
     <w:abstractNumId w:val="1"/>
   </w:num>
   <w:num w:numId="10" w16cid:durableId="1076591954">
-    <w:abstractNumId w:val="18"/>
+    <w:abstractNumId w:val="19"/>
   </w:num>
   <w:num w:numId="11" w16cid:durableId="1361979936">
-    <w:abstractNumId w:val="15"/>
+    <w:abstractNumId w:val="16"/>
   </w:num>
   <w:num w:numId="12" w16cid:durableId="22748452">
-    <w:abstractNumId w:val="7"/>
+    <w:abstractNumId w:val="8"/>
   </w:num>
   <w:num w:numId="13" w16cid:durableId="461000374">
-    <w:abstractNumId w:val="11"/>
+    <w:abstractNumId w:val="12"/>
   </w:num>
   <w:num w:numId="14" w16cid:durableId="23678484">
-    <w:abstractNumId w:val="21"/>
+    <w:abstractNumId w:val="22"/>
   </w:num>
   <w:num w:numId="15" w16cid:durableId="1658457325">
     <w:abstractNumId w:val="0"/>
   </w:num>
   <w:num w:numId="16" w16cid:durableId="1409422263">
-    <w:abstractNumId w:val="5"/>
+    <w:abstractNumId w:val="6"/>
   </w:num>
   <w:num w:numId="17" w16cid:durableId="2141222628">
-    <w:abstractNumId w:val="17"/>
+    <w:abstractNumId w:val="18"/>
   </w:num>
   <w:num w:numId="18" w16cid:durableId="682977834">
-    <w:abstractNumId w:val="6"/>
+    <w:abstractNumId w:val="7"/>
   </w:num>
   <w:num w:numId="19" w16cid:durableId="506210930">
     <w:abstractNumId w:val="2"/>
   </w:num>
   <w:num w:numId="20" w16cid:durableId="2123452943">
-    <w:abstractNumId w:val="13"/>
+    <w:abstractNumId w:val="14"/>
   </w:num>
   <w:num w:numId="21" w16cid:durableId="792210955">
-    <w:abstractNumId w:val="4"/>
+    <w:abstractNumId w:val="5"/>
   </w:num>
   <w:num w:numId="22" w16cid:durableId="1381133109">
     <w:abstractNumId w:val="3"/>
+  </w:num>
+  <w:num w:numId="23" w16cid:durableId="1175414324">
+    <w:abstractNumId w:val="4"/>
   </w:num>
 </w:numbering>
 </file>
@@ -8910,6 +9777,18 @@
       <w:shd w:val="clear" w:color="auto" w:fill="E1DFDD"/>
     </w:rPr>
   </w:style>
+  <w:style w:type="character" w:styleId="FollowedHyperlink">
+    <w:name w:val="FollowedHyperlink"/>
+    <w:basedOn w:val="DefaultParagraphFont"/>
+    <w:uiPriority w:val="99"/>
+    <w:semiHidden/>
+    <w:unhideWhenUsed/>
+    <w:rsid w:val="00F97F8D"/>
+    <w:rPr>
+      <w:color w:val="954F72" w:themeColor="followedHyperlink"/>
+      <w:u w:val="single"/>
+    </w:rPr>
+  </w:style>
 </w:styles>
 </file>
 

</xml_diff>

<commit_message>
added Jenkins files for Nexus and docker
</commit_message>
<xml_diff>
--- a/sscademy_jenkins_Steps.docx
+++ b/sscademy_jenkins_Steps.docx
@@ -6056,7 +6056,28 @@
           <w:sz w:val="24"/>
           <w:szCs w:val="24"/>
         </w:rPr>
-        <w:t xml:space="preserve">Now got </w:t>
+        <w:t>Now go</w:t>
+      </w:r>
+      <w:r>
+        <w:rPr>
+          <w:sz w:val="24"/>
+          <w:szCs w:val="24"/>
+        </w:rPr>
+        <w:t xml:space="preserve"> </w:t>
+      </w:r>
+      <w:r>
+        <w:rPr>
+          <w:sz w:val="24"/>
+          <w:szCs w:val="24"/>
+        </w:rPr>
+        <w:t>t</w:t>
+      </w:r>
+      <w:r>
+        <w:rPr>
+          <w:sz w:val="24"/>
+          <w:szCs w:val="24"/>
+        </w:rPr>
+        <w:t xml:space="preserve">o </w:t>
       </w:r>
       <w:r>
         <w:rPr>
@@ -9836,21 +9857,7 @@
           <w:sz w:val="24"/>
           <w:szCs w:val="24"/>
         </w:rPr>
-        <w:t>Click on “</w:t>
-      </w:r>
-      <w:r>
-        <w:rPr>
-          <w:sz w:val="24"/>
-          <w:szCs w:val="24"/>
-        </w:rPr>
-        <w:t>Build periodically</w:t>
-      </w:r>
-      <w:r>
-        <w:rPr>
-          <w:sz w:val="24"/>
-          <w:szCs w:val="24"/>
-        </w:rPr>
-        <w:t>”</w:t>
+        <w:t>Click on “Build periodically”</w:t>
       </w:r>
     </w:p>
     <w:p>
@@ -9914,14 +9921,7 @@
           <w:sz w:val="24"/>
           <w:szCs w:val="24"/>
         </w:rPr>
-        <w:t xml:space="preserve">“ </w:t>
-      </w:r>
-      <w:r>
-        <w:rPr>
-          <w:sz w:val="24"/>
-          <w:szCs w:val="24"/>
-        </w:rPr>
-        <w:t>30</w:t>
+        <w:t>“ 30</w:t>
       </w:r>
       <w:proofErr w:type="gramEnd"/>
       <w:r>
@@ -9929,14 +9929,7 @@
           <w:sz w:val="24"/>
           <w:szCs w:val="24"/>
         </w:rPr>
-        <w:t xml:space="preserve"> 20 * * 1-5</w:t>
-      </w:r>
-      <w:r>
-        <w:rPr>
-          <w:sz w:val="24"/>
-          <w:szCs w:val="24"/>
-        </w:rPr>
-        <w:t xml:space="preserve"> “ </w:t>
+        <w:t xml:space="preserve"> 20 * * 1-5 “ </w:t>
       </w:r>
       <w:r>
         <w:rPr>
@@ -9950,14 +9943,7 @@
           <w:sz w:val="24"/>
           <w:szCs w:val="24"/>
         </w:rPr>
-        <w:t xml:space="preserve"> </w:t>
-      </w:r>
-      <w:r>
-        <w:rPr>
-          <w:sz w:val="24"/>
-          <w:szCs w:val="24"/>
-        </w:rPr>
-        <w:t>Monday to Friday 8:30pm</w:t>
+        <w:t xml:space="preserve"> Monday to Friday 8:30pm</w:t>
       </w:r>
     </w:p>
     <w:p>
@@ -10494,16 +10480,7 @@
       </w:r>
       <w:proofErr w:type="spellEnd"/>
       <w:r>
-        <w:t xml:space="preserve"> -H "Jenkins</w:t>
-      </w:r>
-      <w:r>
-        <w:t>-</w:t>
-      </w:r>
-      <w:r>
-        <w:t>Crumb:8cb80f4f56d6d35c2121a1cf35b7b501</w:t>
-      </w:r>
-      <w:r>
-        <w:t>”</w:t>
+        <w:t xml:space="preserve"> -H "Jenkins-Crumb:8cb80f4f56d6d35c2121a1cf35b7b501”</w:t>
       </w:r>
     </w:p>
     <w:p>

</xml_diff>